<commit_message>
NOTES: dynamic casts added
</commit_message>
<xml_diff>
--- a/Notes/OOPs.docx
+++ b/Notes/OOPs.docx
@@ -10,7 +10,6 @@
           <w:docPartUnique/>
         </w:docPartObj>
       </w:sdtPr>
-      <w:sdtEndPr/>
       <w:sdtContent>
         <w:p>
           <w:r>
@@ -133,7 +132,6 @@
                                     <w:dataBinding w:prefixMappings="xmlns:ns0='http://purl.org/dc/elements/1.1/' xmlns:ns1='http://schemas.openxmlformats.org/package/2006/metadata/core-properties' " w:xpath="/ns1:coreProperties[1]/ns0:creator[1]" w:storeItemID="{6C3C8BC8-F283-45AE-878A-BAB7291924A1}"/>
                                     <w:text/>
                                   </w:sdtPr>
-                                  <w:sdtEndPr/>
                                   <w:sdtContent>
                                     <w:p>
                                       <w:pPr>
@@ -175,7 +173,6 @@
                                       <w:dataBinding w:prefixMappings="xmlns:ns0='http://schemas.openxmlformats.org/officeDocument/2006/extended-properties' " w:xpath="/ns0:Properties[1]/ns0:Company[1]" w:storeItemID="{6668398D-A668-4E3E-A5EB-62B293D839F1}"/>
                                       <w:text/>
                                     </w:sdtPr>
-                                    <w:sdtEndPr/>
                                     <w:sdtContent>
                                       <w:r>
                                         <w:rPr>
@@ -204,7 +201,6 @@
                                       <w:dataBinding w:prefixMappings="xmlns:ns0='http://schemas.microsoft.com/office/2006/coverPageProps' " w:xpath="/ns0:CoverPageProperties[1]/ns0:CompanyAddress[1]" w:storeItemID="{55AF091B-3C7A-41E3-B477-F2FDAA23CFDA}"/>
                                       <w:text/>
                                     </w:sdtPr>
-                                    <w:sdtEndPr/>
                                     <w:sdtContent>
                                       <w:r>
                                         <w:rPr>
@@ -274,7 +270,6 @@
                                     <w:dataBinding w:prefixMappings="xmlns:ns0='http://purl.org/dc/elements/1.1/' xmlns:ns1='http://schemas.openxmlformats.org/package/2006/metadata/core-properties' " w:xpath="/ns1:coreProperties[1]/ns0:title[1]" w:storeItemID="{6C3C8BC8-F283-45AE-878A-BAB7291924A1}"/>
                                     <w:text/>
                                   </w:sdtPr>
-                                  <w:sdtEndPr/>
                                   <w:sdtContent>
                                     <w:p>
                                       <w:pPr>
@@ -350,7 +345,6 @@
                               <w:dataBinding w:prefixMappings="xmlns:ns0='http://purl.org/dc/elements/1.1/' xmlns:ns1='http://schemas.openxmlformats.org/package/2006/metadata/core-properties' " w:xpath="/ns1:coreProperties[1]/ns0:creator[1]" w:storeItemID="{6C3C8BC8-F283-45AE-878A-BAB7291924A1}"/>
                               <w:text/>
                             </w:sdtPr>
-                            <w:sdtEndPr/>
                             <w:sdtContent>
                               <w:p>
                                 <w:pPr>
@@ -392,7 +386,6 @@
                                 <w:dataBinding w:prefixMappings="xmlns:ns0='http://schemas.openxmlformats.org/officeDocument/2006/extended-properties' " w:xpath="/ns0:Properties[1]/ns0:Company[1]" w:storeItemID="{6668398D-A668-4E3E-A5EB-62B293D839F1}"/>
                                 <w:text/>
                               </w:sdtPr>
-                              <w:sdtEndPr/>
                               <w:sdtContent>
                                 <w:r>
                                   <w:rPr>
@@ -421,7 +414,6 @@
                                 <w:dataBinding w:prefixMappings="xmlns:ns0='http://schemas.microsoft.com/office/2006/coverPageProps' " w:xpath="/ns0:CoverPageProperties[1]/ns0:CompanyAddress[1]" w:storeItemID="{55AF091B-3C7A-41E3-B477-F2FDAA23CFDA}"/>
                                 <w:text/>
                               </w:sdtPr>
-                              <w:sdtEndPr/>
                               <w:sdtContent>
                                 <w:r>
                                   <w:rPr>
@@ -457,7 +449,6 @@
                               <w:dataBinding w:prefixMappings="xmlns:ns0='http://purl.org/dc/elements/1.1/' xmlns:ns1='http://schemas.openxmlformats.org/package/2006/metadata/core-properties' " w:xpath="/ns1:coreProperties[1]/ns0:title[1]" w:storeItemID="{6C3C8BC8-F283-45AE-878A-BAB7291924A1}"/>
                               <w:text/>
                             </w:sdtPr>
-                            <w:sdtEndPr/>
                             <w:sdtContent>
                               <w:p>
                                 <w:pPr>
@@ -572,7 +563,7 @@
           <w:r>
             <w:fldChar w:fldCharType="separate"/>
           </w:r>
-          <w:hyperlink w:anchor="_Toc136183746" w:history="1">
+          <w:hyperlink w:anchor="_Toc138690510" w:history="1">
             <w:r>
               <w:rPr>
                 <w:rStyle w:val="Hyperlink"/>
@@ -599,7 +590,7 @@
                 <w:noProof/>
                 <w:webHidden/>
               </w:rPr>
-              <w:instrText xml:space="preserve"> PAGEREF _Toc136183746 \h </w:instrText>
+              <w:instrText xml:space="preserve"> PAGEREF _Toc138690510 \h </w:instrText>
             </w:r>
             <w:r>
               <w:rPr>
@@ -642,7 +633,7 @@
               <w:lang w:eastAsia="zh-CN"/>
             </w:rPr>
           </w:pPr>
-          <w:hyperlink w:anchor="_Toc136183747" w:history="1">
+          <w:hyperlink w:anchor="_Toc138690511" w:history="1">
             <w:r>
               <w:rPr>
                 <w:rStyle w:val="Hyperlink"/>
@@ -669,7 +660,7 @@
                 <w:noProof/>
                 <w:webHidden/>
               </w:rPr>
-              <w:instrText xml:space="preserve"> PAGEREF _Toc136183747 \h </w:instrText>
+              <w:instrText xml:space="preserve"> PAGEREF _Toc138690511 \h </w:instrText>
             </w:r>
             <w:r>
               <w:rPr>
@@ -712,7 +703,7 @@
               <w:lang w:eastAsia="zh-CN"/>
             </w:rPr>
           </w:pPr>
-          <w:hyperlink w:anchor="_Toc136183748" w:history="1">
+          <w:hyperlink w:anchor="_Toc138690512" w:history="1">
             <w:r>
               <w:rPr>
                 <w:rStyle w:val="Hyperlink"/>
@@ -739,7 +730,7 @@
                 <w:noProof/>
                 <w:webHidden/>
               </w:rPr>
-              <w:instrText xml:space="preserve"> PAGEREF _Toc136183748 \h </w:instrText>
+              <w:instrText xml:space="preserve"> PAGEREF _Toc138690512 \h </w:instrText>
             </w:r>
             <w:r>
               <w:rPr>
@@ -782,7 +773,7 @@
               <w:lang w:eastAsia="zh-CN"/>
             </w:rPr>
           </w:pPr>
-          <w:hyperlink w:anchor="_Toc136183749" w:history="1">
+          <w:hyperlink w:anchor="_Toc138690513" w:history="1">
             <w:r>
               <w:rPr>
                 <w:rStyle w:val="Hyperlink"/>
@@ -809,7 +800,7 @@
                 <w:noProof/>
                 <w:webHidden/>
               </w:rPr>
-              <w:instrText xml:space="preserve"> PAGEREF _Toc136183749 \h </w:instrText>
+              <w:instrText xml:space="preserve"> PAGEREF _Toc138690513 \h </w:instrText>
             </w:r>
             <w:r>
               <w:rPr>
@@ -852,13 +843,13 @@
               <w:lang w:eastAsia="zh-CN"/>
             </w:rPr>
           </w:pPr>
-          <w:hyperlink w:anchor="_Toc136183750" w:history="1">
+          <w:hyperlink w:anchor="_Toc138690514" w:history="1">
             <w:r>
               <w:rPr>
                 <w:rStyle w:val="Hyperlink"/>
                 <w:noProof/>
               </w:rPr>
-              <w:t>Polymorphism</w:t>
+              <w:t>Relationships:</w:t>
             </w:r>
             <w:r>
               <w:rPr>
@@ -879,7 +870,7 @@
                 <w:noProof/>
                 <w:webHidden/>
               </w:rPr>
-              <w:instrText xml:space="preserve"> PAGEREF _Toc136183750 \h </w:instrText>
+              <w:instrText xml:space="preserve"> PAGEREF _Toc138690514 \h </w:instrText>
             </w:r>
             <w:r>
               <w:rPr>
@@ -922,13 +913,13 @@
               <w:lang w:eastAsia="zh-CN"/>
             </w:rPr>
           </w:pPr>
-          <w:hyperlink w:anchor="_Toc136183751" w:history="1">
+          <w:hyperlink w:anchor="_Toc138690515" w:history="1">
             <w:r>
               <w:rPr>
                 <w:rStyle w:val="Hyperlink"/>
                 <w:noProof/>
               </w:rPr>
-              <w:t>Inheritance Polymorphism:</w:t>
+              <w:t>UML diagrams:</w:t>
             </w:r>
             <w:r>
               <w:rPr>
@@ -949,7 +940,7 @@
                 <w:noProof/>
                 <w:webHidden/>
               </w:rPr>
-              <w:instrText xml:space="preserve"> PAGEREF _Toc136183751 \h </w:instrText>
+              <w:instrText xml:space="preserve"> PAGEREF _Toc138690515 \h </w:instrText>
             </w:r>
             <w:r>
               <w:rPr>
@@ -969,7 +960,77 @@
                 <w:noProof/>
                 <w:webHidden/>
               </w:rPr>
-              <w:t>3</w:t>
+              <w:t>4</w:t>
+            </w:r>
+            <w:r>
+              <w:rPr>
+                <w:noProof/>
+                <w:webHidden/>
+              </w:rPr>
+              <w:fldChar w:fldCharType="end"/>
+            </w:r>
+          </w:hyperlink>
+        </w:p>
+        <w:p>
+          <w:pPr>
+            <w:pStyle w:val="TOC2"/>
+            <w:tabs>
+              <w:tab w:val="right" w:leader="dot" w:pos="9350"/>
+            </w:tabs>
+            <w:rPr>
+              <w:rFonts w:cstheme="minorBidi"/>
+              <w:noProof/>
+              <w:lang w:eastAsia="zh-CN"/>
+            </w:rPr>
+          </w:pPr>
+          <w:hyperlink w:anchor="_Toc138690516" w:history="1">
+            <w:r>
+              <w:rPr>
+                <w:rStyle w:val="Hyperlink"/>
+                <w:noProof/>
+              </w:rPr>
+              <w:t>Code Examples :</w:t>
+            </w:r>
+            <w:r>
+              <w:rPr>
+                <w:noProof/>
+                <w:webHidden/>
+              </w:rPr>
+              <w:tab/>
+            </w:r>
+            <w:r>
+              <w:rPr>
+                <w:noProof/>
+                <w:webHidden/>
+              </w:rPr>
+              <w:fldChar w:fldCharType="begin"/>
+            </w:r>
+            <w:r>
+              <w:rPr>
+                <w:noProof/>
+                <w:webHidden/>
+              </w:rPr>
+              <w:instrText xml:space="preserve"> PAGEREF _Toc138690516 \h </w:instrText>
+            </w:r>
+            <w:r>
+              <w:rPr>
+                <w:noProof/>
+                <w:webHidden/>
+              </w:rPr>
+            </w:r>
+            <w:r>
+              <w:rPr>
+                <w:noProof/>
+                <w:webHidden/>
+              </w:rPr>
+              <w:fldChar w:fldCharType="separate"/>
+            </w:r>
+            <w:r>
+              <w:rPr>
+                <w:noProof/>
+                <w:webHidden/>
+              </w:rPr>
+              <w:t>4</w:t>
             </w:r>
             <w:r>
               <w:rPr>
@@ -992,27 +1053,158 @@
               <w:lang w:eastAsia="zh-CN"/>
             </w:rPr>
           </w:pPr>
-          <w:hyperlink w:anchor="_Toc136183752" w:history="1">
+          <w:hyperlink w:anchor="_Toc138690517" w:history="1">
             <w:r>
               <w:rPr>
                 <w:rStyle w:val="Hyperlink"/>
                 <w:noProof/>
               </w:rPr>
-              <w:t>Relati</w:t>
-            </w:r>
+              <w:t>significance of static_cast vs dynamic_cast in c++:</w:t>
+            </w:r>
+            <w:r>
+              <w:rPr>
+                <w:noProof/>
+                <w:webHidden/>
+              </w:rPr>
+              <w:tab/>
+            </w:r>
+            <w:r>
+              <w:rPr>
+                <w:noProof/>
+                <w:webHidden/>
+              </w:rPr>
+              <w:fldChar w:fldCharType="begin"/>
+            </w:r>
+            <w:r>
+              <w:rPr>
+                <w:noProof/>
+                <w:webHidden/>
+              </w:rPr>
+              <w:instrText xml:space="preserve"> PAGEREF _Toc138690517 \h </w:instrText>
+            </w:r>
+            <w:r>
+              <w:rPr>
+                <w:noProof/>
+                <w:webHidden/>
+              </w:rPr>
+            </w:r>
+            <w:r>
+              <w:rPr>
+                <w:noProof/>
+                <w:webHidden/>
+              </w:rPr>
+              <w:fldChar w:fldCharType="separate"/>
+            </w:r>
+            <w:r>
+              <w:rPr>
+                <w:noProof/>
+                <w:webHidden/>
+              </w:rPr>
+              <w:t>5</w:t>
+            </w:r>
+            <w:r>
+              <w:rPr>
+                <w:noProof/>
+                <w:webHidden/>
+              </w:rPr>
+              <w:fldChar w:fldCharType="end"/>
+            </w:r>
+          </w:hyperlink>
+        </w:p>
+        <w:p>
+          <w:pPr>
+            <w:pStyle w:val="TOC1"/>
+            <w:tabs>
+              <w:tab w:val="right" w:leader="dot" w:pos="9350"/>
+            </w:tabs>
+            <w:rPr>
+              <w:rFonts w:cstheme="minorBidi"/>
+              <w:noProof/>
+              <w:lang w:eastAsia="zh-CN"/>
+            </w:rPr>
+          </w:pPr>
+          <w:hyperlink w:anchor="_Toc138690518" w:history="1">
             <w:r>
               <w:rPr>
                 <w:rStyle w:val="Hyperlink"/>
-                <w:noProof/>
-              </w:rPr>
-              <w:t>o</w:t>
-            </w:r>
+                <w:b/>
+                <w:bCs/>
+                <w:noProof/>
+              </w:rPr>
+              <w:t>Type deduction and const references</w:t>
+            </w:r>
+            <w:r>
+              <w:rPr>
+                <w:noProof/>
+                <w:webHidden/>
+              </w:rPr>
+              <w:tab/>
+            </w:r>
+            <w:r>
+              <w:rPr>
+                <w:noProof/>
+                <w:webHidden/>
+              </w:rPr>
+              <w:fldChar w:fldCharType="begin"/>
+            </w:r>
+            <w:r>
+              <w:rPr>
+                <w:noProof/>
+                <w:webHidden/>
+              </w:rPr>
+              <w:instrText xml:space="preserve"> PAGEREF _Toc138690518 \h </w:instrText>
+            </w:r>
+            <w:r>
+              <w:rPr>
+                <w:noProof/>
+                <w:webHidden/>
+              </w:rPr>
+            </w:r>
+            <w:r>
+              <w:rPr>
+                <w:noProof/>
+                <w:webHidden/>
+              </w:rPr>
+              <w:fldChar w:fldCharType="separate"/>
+            </w:r>
+            <w:r>
+              <w:rPr>
+                <w:noProof/>
+                <w:webHidden/>
+              </w:rPr>
+              <w:t>6</w:t>
+            </w:r>
+            <w:r>
+              <w:rPr>
+                <w:noProof/>
+                <w:webHidden/>
+              </w:rPr>
+              <w:fldChar w:fldCharType="end"/>
+            </w:r>
+          </w:hyperlink>
+        </w:p>
+        <w:p>
+          <w:pPr>
+            <w:pStyle w:val="TOC1"/>
+            <w:tabs>
+              <w:tab w:val="right" w:leader="dot" w:pos="9350"/>
+            </w:tabs>
+            <w:rPr>
+              <w:rFonts w:cstheme="minorBidi"/>
+              <w:noProof/>
+              <w:lang w:eastAsia="zh-CN"/>
+            </w:rPr>
+          </w:pPr>
+          <w:hyperlink w:anchor="_Toc138690519" w:history="1">
             <w:r>
               <w:rPr>
                 <w:rStyle w:val="Hyperlink"/>
-                <w:noProof/>
-              </w:rPr>
-              <w:t>nships:</w:t>
+                <w:b/>
+                <w:bCs/>
+                <w:noProof/>
+                <w:shd w:val="clear" w:color="auto" w:fill="FFFFFF"/>
+              </w:rPr>
+              <w:t>Member initializer lists:</w:t>
             </w:r>
             <w:r>
               <w:rPr>
@@ -1033,7 +1225,7 @@
                 <w:noProof/>
                 <w:webHidden/>
               </w:rPr>
-              <w:instrText xml:space="preserve"> PAGEREF _Toc136183752 \h </w:instrText>
+              <w:instrText xml:space="preserve"> PAGEREF _Toc138690519 \h </w:instrText>
             </w:r>
             <w:r>
               <w:rPr>
@@ -1053,7 +1245,79 @@
                 <w:noProof/>
                 <w:webHidden/>
               </w:rPr>
-              <w:t>3</w:t>
+              <w:t>6</w:t>
+            </w:r>
+            <w:r>
+              <w:rPr>
+                <w:noProof/>
+                <w:webHidden/>
+              </w:rPr>
+              <w:fldChar w:fldCharType="end"/>
+            </w:r>
+          </w:hyperlink>
+        </w:p>
+        <w:p>
+          <w:pPr>
+            <w:pStyle w:val="TOC1"/>
+            <w:tabs>
+              <w:tab w:val="right" w:leader="dot" w:pos="9350"/>
+            </w:tabs>
+            <w:rPr>
+              <w:rFonts w:cstheme="minorBidi"/>
+              <w:noProof/>
+              <w:lang w:eastAsia="zh-CN"/>
+            </w:rPr>
+          </w:pPr>
+          <w:hyperlink w:anchor="_Toc138690520" w:history="1">
+            <w:r>
+              <w:rPr>
+                <w:rStyle w:val="Hyperlink"/>
+                <w:b/>
+                <w:bCs/>
+                <w:noProof/>
+              </w:rPr>
+              <w:t>Delegating constructors</w:t>
+            </w:r>
+            <w:r>
+              <w:rPr>
+                <w:noProof/>
+                <w:webHidden/>
+              </w:rPr>
+              <w:tab/>
+            </w:r>
+            <w:r>
+              <w:rPr>
+                <w:noProof/>
+                <w:webHidden/>
+              </w:rPr>
+              <w:fldChar w:fldCharType="begin"/>
+            </w:r>
+            <w:r>
+              <w:rPr>
+                <w:noProof/>
+                <w:webHidden/>
+              </w:rPr>
+              <w:instrText xml:space="preserve"> PAGEREF _Toc138690520 \h </w:instrText>
+            </w:r>
+            <w:r>
+              <w:rPr>
+                <w:noProof/>
+                <w:webHidden/>
+              </w:rPr>
+            </w:r>
+            <w:r>
+              <w:rPr>
+                <w:noProof/>
+                <w:webHidden/>
+              </w:rPr>
+              <w:fldChar w:fldCharType="separate"/>
+            </w:r>
+            <w:r>
+              <w:rPr>
+                <w:noProof/>
+                <w:webHidden/>
+              </w:rPr>
+              <w:t>6</w:t>
             </w:r>
             <w:r>
               <w:rPr>
@@ -1104,7 +1368,7 @@
       <w:pPr>
         <w:pStyle w:val="Heading1"/>
       </w:pPr>
-      <w:bookmarkStart w:id="0" w:name="_Toc136183746"/>
+      <w:bookmarkStart w:id="0" w:name="_Toc138690510"/>
       <w:r>
         <w:t>D</w:t>
       </w:r>
@@ -1134,7 +1398,7 @@
       <w:pPr>
         <w:pStyle w:val="Heading2"/>
       </w:pPr>
-      <w:bookmarkStart w:id="2" w:name="_Toc136183747"/>
+      <w:bookmarkStart w:id="2" w:name="_Toc138690511"/>
       <w:r>
         <w:t>Use abstract classes when:</w:t>
       </w:r>
@@ -1205,7 +1469,7 @@
       <w:pPr>
         <w:pStyle w:val="Heading2"/>
       </w:pPr>
-      <w:bookmarkStart w:id="3" w:name="_Toc136183748"/>
+      <w:bookmarkStart w:id="3" w:name="_Toc138690512"/>
       <w:r>
         <w:t>Use interfaces when:</w:t>
       </w:r>
@@ -1276,7 +1540,7 @@
       <w:pPr>
         <w:pStyle w:val="Heading3"/>
       </w:pPr>
-      <w:bookmarkStart w:id="4" w:name="_Toc136183749"/>
+      <w:bookmarkStart w:id="4" w:name="_Toc138690513"/>
       <w:r>
         <w:t>Conclusion:</w:t>
       </w:r>
@@ -1293,57 +1557,22 @@
         <w:t>Ultimately, the decision between abstract classes and interfaces depends on the specific needs and goals of your application's architecture, the relationship between classes, and the level of flexibility and abstraction required.</w:t>
       </w:r>
     </w:p>
+    <w:p>
+      <w:pPr>
+        <w:pStyle w:val="Heading1"/>
+      </w:pPr>
+      <w:bookmarkStart w:id="5" w:name="_Toc138690514"/>
+      <w:r>
+        <w:t>Relationships:</w:t>
+      </w:r>
+      <w:bookmarkEnd w:id="5"/>
+    </w:p>
     <w:p/>
-    <w:p/>
-    <w:p>
-      <w:bookmarkStart w:id="5" w:name="_Toc136183750"/>
-      <w:r>
-        <w:rPr>
-          <w:rStyle w:val="Heading1Char"/>
-        </w:rPr>
-        <w:t>Polymorphism</w:t>
-      </w:r>
-      <w:bookmarkEnd w:id="5"/>
-      <w:r>
-        <w:t xml:space="preserve"> is a fundamental concept in object-oriented programming (OOP) that allows objects of different classes to be treated as objects of a common superclass. It enables objects to exhibit different behaviors based on their specific class type or the context in which they are used.</w:t>
-      </w:r>
-    </w:p>
-    <w:p/>
-    <w:p>
-      <w:r>
-        <w:t>Polymorphism can be achieved through two main mechanisms: inheritance and interfaces.</w:t>
-      </w:r>
-    </w:p>
-    <w:p/>
-    <w:p>
-      <w:pPr>
-        <w:pStyle w:val="Heading2"/>
-      </w:pPr>
-      <w:bookmarkStart w:id="6" w:name="_Toc136183751"/>
-      <w:r>
-        <w:t>Inheritance Polymorphism:</w:t>
-      </w:r>
-      <w:bookmarkEnd w:id="6"/>
-    </w:p>
-    <w:p>
-      <w:r>
-        <w:t>Inheritance polymorphism occurs when a subclass inherits from a superclass and overrides or extends its methods. It allows objects of the subclass to be used wherever objects of the superclass are expected. The specific implementation of the overridden methods in the subclass is executed at runtime based on the actual object type.</w:t>
-      </w:r>
-    </w:p>
-    <w:p/>
-    <w:p>
-      <w:pPr>
-        <w:pStyle w:val="Heading1"/>
-      </w:pPr>
-      <w:bookmarkStart w:id="7" w:name="_Toc136183752"/>
-      <w:r>
-        <w:t>Relationships:</w:t>
-      </w:r>
-      <w:bookmarkEnd w:id="7"/>
-    </w:p>
-    <w:p/>
-    <w:p>
-      <w:r>
+    <w:p>
+      <w:r>
+        <w:rPr>
+          <w:noProof/>
+        </w:rPr>
         <w:drawing>
           <wp:inline distT="0" distB="0" distL="0" distR="0" wp14:anchorId="321288D7" wp14:editId="5C2A6A19">
             <wp:extent cx="5943600" cy="1484630"/>
@@ -1425,10 +1654,12 @@
       <w:pPr>
         <w:pStyle w:val="Heading2"/>
       </w:pPr>
+      <w:bookmarkStart w:id="6" w:name="_Toc138690515"/>
       <w:r>
         <w:lastRenderedPageBreak/>
         <w:t>UML diagrams:</w:t>
       </w:r>
+      <w:bookmarkEnd w:id="6"/>
     </w:p>
     <w:p>
       <w:r>
@@ -1486,6 +1717,7 @@
       <w:pPr>
         <w:pStyle w:val="Heading2"/>
       </w:pPr>
+      <w:bookmarkStart w:id="7" w:name="_Toc138690516"/>
       <w:r>
         <w:t xml:space="preserve">Code </w:t>
       </w:r>
@@ -1493,6 +1725,7 @@
       <w:r>
         <w:t>Examples :</w:t>
       </w:r>
+      <w:bookmarkEnd w:id="7"/>
       <w:proofErr w:type="gramEnd"/>
     </w:p>
     <w:p>
@@ -2859,6 +3092,904 @@
         </w:rPr>
         <w:t>) {}</w:t>
       </w:r>
+    </w:p>
+    <w:p/>
+    <w:p>
+      <w:pPr>
+        <w:pStyle w:val="Heading1"/>
+      </w:pPr>
+      <w:bookmarkStart w:id="8" w:name="_Toc138690517"/>
+      <w:r>
+        <w:lastRenderedPageBreak/>
+        <w:t xml:space="preserve">significance of </w:t>
+      </w:r>
+      <w:proofErr w:type="spellStart"/>
+      <w:r>
+        <w:t>static_cast</w:t>
+      </w:r>
+      <w:proofErr w:type="spellEnd"/>
+      <w:r>
+        <w:t xml:space="preserve"> vs </w:t>
+      </w:r>
+      <w:proofErr w:type="spellStart"/>
+      <w:r>
+        <w:t>dynamic_cast</w:t>
+      </w:r>
+      <w:proofErr w:type="spellEnd"/>
+      <w:r>
+        <w:t xml:space="preserve"> in </w:t>
+      </w:r>
+      <w:proofErr w:type="spellStart"/>
+      <w:r>
+        <w:t>c++</w:t>
+      </w:r>
+      <w:proofErr w:type="spellEnd"/>
+      <w:r>
+        <w:t>:</w:t>
+      </w:r>
+      <w:bookmarkEnd w:id="8"/>
+    </w:p>
+    <w:p>
+      <w:proofErr w:type="spellStart"/>
+      <w:r>
+        <w:rPr>
+          <w:b/>
+          <w:bCs/>
+        </w:rPr>
+        <w:t>static_cast</w:t>
+      </w:r>
+      <w:proofErr w:type="spellEnd"/>
+      <w:r>
+        <w:t xml:space="preserve"> and </w:t>
+      </w:r>
+      <w:proofErr w:type="spellStart"/>
+      <w:r>
+        <w:rPr>
+          <w:b/>
+          <w:bCs/>
+        </w:rPr>
+        <w:t>dynamic_cast</w:t>
+      </w:r>
+      <w:proofErr w:type="spellEnd"/>
+      <w:r>
+        <w:t xml:space="preserve"> in C++:</w:t>
+      </w:r>
+    </w:p>
+    <w:tbl>
+      <w:tblPr>
+        <w:tblStyle w:val="PlainTable1"/>
+        <w:tblW w:w="9795" w:type="dxa"/>
+        <w:tblLook w:val="04A0" w:firstRow="1" w:lastRow="0" w:firstColumn="1" w:lastColumn="0" w:noHBand="0" w:noVBand="1"/>
+      </w:tblPr>
+      <w:tblGrid>
+        <w:gridCol w:w="1870"/>
+        <w:gridCol w:w="3555"/>
+        <w:gridCol w:w="4370"/>
+      </w:tblGrid>
+      <w:tr>
+        <w:trPr>
+          <w:cnfStyle w:val="100000000000" w:firstRow="1" w:lastRow="0" w:firstColumn="0" w:lastColumn="0" w:oddVBand="0" w:evenVBand="0" w:oddHBand="0" w:evenHBand="0" w:firstRowFirstColumn="0" w:firstRowLastColumn="0" w:lastRowFirstColumn="0" w:lastRowLastColumn="0"/>
+        </w:trPr>
+        <w:tc>
+          <w:tcPr>
+            <w:cnfStyle w:val="001000000000" w:firstRow="0" w:lastRow="0" w:firstColumn="1" w:lastColumn="0" w:oddVBand="0" w:evenVBand="0" w:oddHBand="0" w:evenHBand="0" w:firstRowFirstColumn="0" w:firstRowLastColumn="0" w:lastRowFirstColumn="0" w:lastRowLastColumn="0"/>
+            <w:tcW w:w="0" w:type="auto"/>
+            <w:hideMark/>
+          </w:tcPr>
+          <w:p>
+            <w:pPr>
+              <w:spacing w:after="160" w:line="259" w:lineRule="auto"/>
+            </w:pPr>
+          </w:p>
+        </w:tc>
+        <w:tc>
+          <w:tcPr>
+            <w:tcW w:w="0" w:type="auto"/>
+            <w:hideMark/>
+          </w:tcPr>
+          <w:p>
+            <w:pPr>
+              <w:spacing w:after="160" w:line="259" w:lineRule="auto"/>
+              <w:cnfStyle w:val="100000000000" w:firstRow="1" w:lastRow="0" w:firstColumn="0" w:lastColumn="0" w:oddVBand="0" w:evenVBand="0" w:oddHBand="0" w:evenHBand="0" w:firstRowFirstColumn="0" w:firstRowLastColumn="0" w:lastRowFirstColumn="0" w:lastRowLastColumn="0"/>
+            </w:pPr>
+            <w:proofErr w:type="spellStart"/>
+            <w:r>
+              <w:t>static_cast</w:t>
+            </w:r>
+            <w:proofErr w:type="spellEnd"/>
+          </w:p>
+        </w:tc>
+        <w:tc>
+          <w:tcPr>
+            <w:tcW w:w="0" w:type="auto"/>
+            <w:hideMark/>
+          </w:tcPr>
+          <w:p>
+            <w:pPr>
+              <w:spacing w:after="160" w:line="259" w:lineRule="auto"/>
+              <w:cnfStyle w:val="100000000000" w:firstRow="1" w:lastRow="0" w:firstColumn="0" w:lastColumn="0" w:oddVBand="0" w:evenVBand="0" w:oddHBand="0" w:evenHBand="0" w:firstRowFirstColumn="0" w:firstRowLastColumn="0" w:lastRowFirstColumn="0" w:lastRowLastColumn="0"/>
+            </w:pPr>
+            <w:proofErr w:type="spellStart"/>
+            <w:r>
+              <w:t>dynamic_cast</w:t>
+            </w:r>
+            <w:proofErr w:type="spellEnd"/>
+          </w:p>
+        </w:tc>
+      </w:tr>
+      <w:tr>
+        <w:trPr>
+          <w:cnfStyle w:val="000000100000" w:firstRow="0" w:lastRow="0" w:firstColumn="0" w:lastColumn="0" w:oddVBand="0" w:evenVBand="0" w:oddHBand="1" w:evenHBand="0" w:firstRowFirstColumn="0" w:firstRowLastColumn="0" w:lastRowFirstColumn="0" w:lastRowLastColumn="0"/>
+        </w:trPr>
+        <w:tc>
+          <w:tcPr>
+            <w:cnfStyle w:val="001000000000" w:firstRow="0" w:lastRow="0" w:firstColumn="1" w:lastColumn="0" w:oddVBand="0" w:evenVBand="0" w:oddHBand="0" w:evenHBand="0" w:firstRowFirstColumn="0" w:firstRowLastColumn="0" w:lastRowFirstColumn="0" w:lastRowLastColumn="0"/>
+            <w:tcW w:w="0" w:type="auto"/>
+            <w:hideMark/>
+          </w:tcPr>
+          <w:p>
+            <w:pPr>
+              <w:spacing w:after="160" w:line="259" w:lineRule="auto"/>
+            </w:pPr>
+            <w:r>
+              <w:t>Purpose</w:t>
+            </w:r>
+          </w:p>
+        </w:tc>
+        <w:tc>
+          <w:tcPr>
+            <w:tcW w:w="0" w:type="auto"/>
+            <w:hideMark/>
+          </w:tcPr>
+          <w:p>
+            <w:pPr>
+              <w:spacing w:after="160" w:line="259" w:lineRule="auto"/>
+              <w:cnfStyle w:val="000000100000" w:firstRow="0" w:lastRow="0" w:firstColumn="0" w:lastColumn="0" w:oddVBand="0" w:evenVBand="0" w:oddHBand="1" w:evenHBand="0" w:firstRowFirstColumn="0" w:firstRowLastColumn="0" w:lastRowFirstColumn="0" w:lastRowLastColumn="0"/>
+            </w:pPr>
+            <w:r>
+              <w:t>Safe and implicit conversions, explicit type conversions</w:t>
+            </w:r>
+          </w:p>
+        </w:tc>
+        <w:tc>
+          <w:tcPr>
+            <w:tcW w:w="0" w:type="auto"/>
+            <w:hideMark/>
+          </w:tcPr>
+          <w:p>
+            <w:pPr>
+              <w:spacing w:after="160" w:line="259" w:lineRule="auto"/>
+              <w:cnfStyle w:val="000000100000" w:firstRow="0" w:lastRow="0" w:firstColumn="0" w:lastColumn="0" w:oddVBand="0" w:evenVBand="0" w:oddHBand="1" w:evenHBand="0" w:firstRowFirstColumn="0" w:firstRowLastColumn="0" w:lastRowFirstColumn="0" w:lastRowLastColumn="0"/>
+            </w:pPr>
+            <w:r>
+              <w:t>Safe conversions involving polymorphic types</w:t>
+            </w:r>
+          </w:p>
+        </w:tc>
+      </w:tr>
+      <w:tr>
+        <w:tc>
+          <w:tcPr>
+            <w:cnfStyle w:val="001000000000" w:firstRow="0" w:lastRow="0" w:firstColumn="1" w:lastColumn="0" w:oddVBand="0" w:evenVBand="0" w:oddHBand="0" w:evenHBand="0" w:firstRowFirstColumn="0" w:firstRowLastColumn="0" w:lastRowFirstColumn="0" w:lastRowLastColumn="0"/>
+            <w:tcW w:w="0" w:type="auto"/>
+            <w:hideMark/>
+          </w:tcPr>
+          <w:p>
+            <w:pPr>
+              <w:spacing w:after="160" w:line="259" w:lineRule="auto"/>
+            </w:pPr>
+            <w:r>
+              <w:t>Compile-time</w:t>
+            </w:r>
+          </w:p>
+        </w:tc>
+        <w:tc>
+          <w:tcPr>
+            <w:tcW w:w="0" w:type="auto"/>
+            <w:hideMark/>
+          </w:tcPr>
+          <w:p>
+            <w:pPr>
+              <w:spacing w:after="160" w:line="259" w:lineRule="auto"/>
+              <w:cnfStyle w:val="000000000000" w:firstRow="0" w:lastRow="0" w:firstColumn="0" w:lastColumn="0" w:oddVBand="0" w:evenVBand="0" w:oddHBand="0" w:evenHBand="0" w:firstRowFirstColumn="0" w:firstRowLastColumn="0" w:lastRowFirstColumn="0" w:lastRowLastColumn="0"/>
+            </w:pPr>
+            <w:r>
+              <w:t>Yes</w:t>
+            </w:r>
+          </w:p>
+        </w:tc>
+        <w:tc>
+          <w:tcPr>
+            <w:tcW w:w="0" w:type="auto"/>
+            <w:hideMark/>
+          </w:tcPr>
+          <w:p>
+            <w:pPr>
+              <w:spacing w:after="160" w:line="259" w:lineRule="auto"/>
+              <w:cnfStyle w:val="000000000000" w:firstRow="0" w:lastRow="0" w:firstColumn="0" w:lastColumn="0" w:oddVBand="0" w:evenVBand="0" w:oddHBand="0" w:evenHBand="0" w:firstRowFirstColumn="0" w:firstRowLastColumn="0" w:lastRowFirstColumn="0" w:lastRowLastColumn="0"/>
+            </w:pPr>
+            <w:r>
+              <w:t>No</w:t>
+            </w:r>
+          </w:p>
+        </w:tc>
+      </w:tr>
+      <w:tr>
+        <w:trPr>
+          <w:cnfStyle w:val="000000100000" w:firstRow="0" w:lastRow="0" w:firstColumn="0" w:lastColumn="0" w:oddVBand="0" w:evenVBand="0" w:oddHBand="1" w:evenHBand="0" w:firstRowFirstColumn="0" w:firstRowLastColumn="0" w:lastRowFirstColumn="0" w:lastRowLastColumn="0"/>
+        </w:trPr>
+        <w:tc>
+          <w:tcPr>
+            <w:cnfStyle w:val="001000000000" w:firstRow="0" w:lastRow="0" w:firstColumn="1" w:lastColumn="0" w:oddVBand="0" w:evenVBand="0" w:oddHBand="0" w:evenHBand="0" w:firstRowFirstColumn="0" w:firstRowLastColumn="0" w:lastRowFirstColumn="0" w:lastRowLastColumn="0"/>
+            <w:tcW w:w="0" w:type="auto"/>
+            <w:hideMark/>
+          </w:tcPr>
+          <w:p>
+            <w:pPr>
+              <w:spacing w:after="160" w:line="259" w:lineRule="auto"/>
+            </w:pPr>
+            <w:r>
+              <w:t>Runtime type checks</w:t>
+            </w:r>
+          </w:p>
+        </w:tc>
+        <w:tc>
+          <w:tcPr>
+            <w:tcW w:w="0" w:type="auto"/>
+            <w:hideMark/>
+          </w:tcPr>
+          <w:p>
+            <w:pPr>
+              <w:spacing w:after="160" w:line="259" w:lineRule="auto"/>
+              <w:cnfStyle w:val="000000100000" w:firstRow="0" w:lastRow="0" w:firstColumn="0" w:lastColumn="0" w:oddVBand="0" w:evenVBand="0" w:oddHBand="1" w:evenHBand="0" w:firstRowFirstColumn="0" w:firstRowLastColumn="0" w:lastRowFirstColumn="0" w:lastRowLastColumn="0"/>
+            </w:pPr>
+            <w:r>
+              <w:t>No</w:t>
+            </w:r>
+          </w:p>
+        </w:tc>
+        <w:tc>
+          <w:tcPr>
+            <w:tcW w:w="0" w:type="auto"/>
+            <w:hideMark/>
+          </w:tcPr>
+          <w:p>
+            <w:pPr>
+              <w:spacing w:after="160" w:line="259" w:lineRule="auto"/>
+              <w:cnfStyle w:val="000000100000" w:firstRow="0" w:lastRow="0" w:firstColumn="0" w:lastColumn="0" w:oddVBand="0" w:evenVBand="0" w:oddHBand="1" w:evenHBand="0" w:firstRowFirstColumn="0" w:firstRowLastColumn="0" w:lastRowFirstColumn="0" w:lastRowLastColumn="0"/>
+            </w:pPr>
+            <w:r>
+              <w:t>Yes</w:t>
+            </w:r>
+          </w:p>
+        </w:tc>
+      </w:tr>
+      <w:tr>
+        <w:tc>
+          <w:tcPr>
+            <w:cnfStyle w:val="001000000000" w:firstRow="0" w:lastRow="0" w:firstColumn="1" w:lastColumn="0" w:oddVBand="0" w:evenVBand="0" w:oddHBand="0" w:evenHBand="0" w:firstRowFirstColumn="0" w:firstRowLastColumn="0" w:lastRowFirstColumn="0" w:lastRowLastColumn="0"/>
+            <w:tcW w:w="0" w:type="auto"/>
+            <w:hideMark/>
+          </w:tcPr>
+          <w:p>
+            <w:pPr>
+              <w:spacing w:after="160" w:line="259" w:lineRule="auto"/>
+            </w:pPr>
+            <w:r>
+              <w:t>Efficiency</w:t>
+            </w:r>
+          </w:p>
+        </w:tc>
+        <w:tc>
+          <w:tcPr>
+            <w:tcW w:w="0" w:type="auto"/>
+            <w:hideMark/>
+          </w:tcPr>
+          <w:p>
+            <w:pPr>
+              <w:spacing w:after="160" w:line="259" w:lineRule="auto"/>
+              <w:cnfStyle w:val="000000000000" w:firstRow="0" w:lastRow="0" w:firstColumn="0" w:lastColumn="0" w:oddVBand="0" w:evenVBand="0" w:oddHBand="0" w:evenHBand="0" w:firstRowFirstColumn="0" w:firstRowLastColumn="0" w:lastRowFirstColumn="0" w:lastRowLastColumn="0"/>
+            </w:pPr>
+            <w:r>
+              <w:t>More efficient (no runtime checks)</w:t>
+            </w:r>
+          </w:p>
+        </w:tc>
+        <w:tc>
+          <w:tcPr>
+            <w:tcW w:w="0" w:type="auto"/>
+            <w:hideMark/>
+          </w:tcPr>
+          <w:p>
+            <w:pPr>
+              <w:spacing w:after="160" w:line="259" w:lineRule="auto"/>
+              <w:cnfStyle w:val="000000000000" w:firstRow="0" w:lastRow="0" w:firstColumn="0" w:lastColumn="0" w:oddVBand="0" w:evenVBand="0" w:oddHBand="0" w:evenHBand="0" w:firstRowFirstColumn="0" w:firstRowLastColumn="0" w:lastRowFirstColumn="0" w:lastRowLastColumn="0"/>
+            </w:pPr>
+            <w:r>
+              <w:t>Slightly slower (due to runtime type checks)</w:t>
+            </w:r>
+          </w:p>
+        </w:tc>
+      </w:tr>
+      <w:tr>
+        <w:trPr>
+          <w:cnfStyle w:val="000000100000" w:firstRow="0" w:lastRow="0" w:firstColumn="0" w:lastColumn="0" w:oddVBand="0" w:evenVBand="0" w:oddHBand="1" w:evenHBand="0" w:firstRowFirstColumn="0" w:firstRowLastColumn="0" w:lastRowFirstColumn="0" w:lastRowLastColumn="0"/>
+        </w:trPr>
+        <w:tc>
+          <w:tcPr>
+            <w:cnfStyle w:val="001000000000" w:firstRow="0" w:lastRow="0" w:firstColumn="1" w:lastColumn="0" w:oddVBand="0" w:evenVBand="0" w:oddHBand="0" w:evenHBand="0" w:firstRowFirstColumn="0" w:firstRowLastColumn="0" w:lastRowFirstColumn="0" w:lastRowLastColumn="0"/>
+            <w:tcW w:w="0" w:type="auto"/>
+            <w:hideMark/>
+          </w:tcPr>
+          <w:p>
+            <w:pPr>
+              <w:spacing w:after="160" w:line="259" w:lineRule="auto"/>
+            </w:pPr>
+            <w:r>
+              <w:t>Implicit conversions</w:t>
+            </w:r>
+          </w:p>
+        </w:tc>
+        <w:tc>
+          <w:tcPr>
+            <w:tcW w:w="0" w:type="auto"/>
+            <w:hideMark/>
+          </w:tcPr>
+          <w:p>
+            <w:pPr>
+              <w:spacing w:after="160" w:line="259" w:lineRule="auto"/>
+              <w:cnfStyle w:val="000000100000" w:firstRow="0" w:lastRow="0" w:firstColumn="0" w:lastColumn="0" w:oddVBand="0" w:evenVBand="0" w:oddHBand="1" w:evenHBand="0" w:firstRowFirstColumn="0" w:firstRowLastColumn="0" w:lastRowFirstColumn="0" w:lastRowLastColumn="0"/>
+            </w:pPr>
+            <w:r>
+              <w:t>Yes</w:t>
+            </w:r>
+          </w:p>
+        </w:tc>
+        <w:tc>
+          <w:tcPr>
+            <w:tcW w:w="0" w:type="auto"/>
+            <w:hideMark/>
+          </w:tcPr>
+          <w:p>
+            <w:pPr>
+              <w:spacing w:after="160" w:line="259" w:lineRule="auto"/>
+              <w:cnfStyle w:val="000000100000" w:firstRow="0" w:lastRow="0" w:firstColumn="0" w:lastColumn="0" w:oddVBand="0" w:evenVBand="0" w:oddHBand="1" w:evenHBand="0" w:firstRowFirstColumn="0" w:firstRowLastColumn="0" w:lastRowFirstColumn="0" w:lastRowLastColumn="0"/>
+            </w:pPr>
+            <w:r>
+              <w:t>No</w:t>
+            </w:r>
+          </w:p>
+        </w:tc>
+      </w:tr>
+      <w:tr>
+        <w:tc>
+          <w:tcPr>
+            <w:cnfStyle w:val="001000000000" w:firstRow="0" w:lastRow="0" w:firstColumn="1" w:lastColumn="0" w:oddVBand="0" w:evenVBand="0" w:oddHBand="0" w:evenHBand="0" w:firstRowFirstColumn="0" w:firstRowLastColumn="0" w:lastRowFirstColumn="0" w:lastRowLastColumn="0"/>
+            <w:tcW w:w="0" w:type="auto"/>
+            <w:hideMark/>
+          </w:tcPr>
+          <w:p>
+            <w:pPr>
+              <w:spacing w:after="160" w:line="259" w:lineRule="auto"/>
+            </w:pPr>
+            <w:r>
+              <w:t>Safety guarantees</w:t>
+            </w:r>
+          </w:p>
+        </w:tc>
+        <w:tc>
+          <w:tcPr>
+            <w:tcW w:w="0" w:type="auto"/>
+            <w:hideMark/>
+          </w:tcPr>
+          <w:p>
+            <w:pPr>
+              <w:spacing w:after="160" w:line="259" w:lineRule="auto"/>
+              <w:cnfStyle w:val="000000000000" w:firstRow="0" w:lastRow="0" w:firstColumn="0" w:lastColumn="0" w:oddVBand="0" w:evenVBand="0" w:oddHBand="0" w:evenHBand="0" w:firstRowFirstColumn="0" w:firstRowLastColumn="0" w:lastRowFirstColumn="0" w:lastRowLastColumn="0"/>
+            </w:pPr>
+            <w:r>
+              <w:t>Lacks runtime safety guarantees</w:t>
+            </w:r>
+          </w:p>
+        </w:tc>
+        <w:tc>
+          <w:tcPr>
+            <w:tcW w:w="0" w:type="auto"/>
+            <w:hideMark/>
+          </w:tcPr>
+          <w:p>
+            <w:pPr>
+              <w:spacing w:after="160" w:line="259" w:lineRule="auto"/>
+              <w:cnfStyle w:val="000000000000" w:firstRow="0" w:lastRow="0" w:firstColumn="0" w:lastColumn="0" w:oddVBand="0" w:evenVBand="0" w:oddHBand="0" w:evenHBand="0" w:firstRowFirstColumn="0" w:firstRowLastColumn="0" w:lastRowFirstColumn="0" w:lastRowLastColumn="0"/>
+            </w:pPr>
+            <w:r>
+              <w:t>Provides runtime type checking for safe conversions</w:t>
+            </w:r>
+          </w:p>
+        </w:tc>
+      </w:tr>
+      <w:tr>
+        <w:trPr>
+          <w:cnfStyle w:val="000000100000" w:firstRow="0" w:lastRow="0" w:firstColumn="0" w:lastColumn="0" w:oddVBand="0" w:evenVBand="0" w:oddHBand="1" w:evenHBand="0" w:firstRowFirstColumn="0" w:firstRowLastColumn="0" w:lastRowFirstColumn="0" w:lastRowLastColumn="0"/>
+        </w:trPr>
+        <w:tc>
+          <w:tcPr>
+            <w:cnfStyle w:val="001000000000" w:firstRow="0" w:lastRow="0" w:firstColumn="1" w:lastColumn="0" w:oddVBand="0" w:evenVBand="0" w:oddHBand="0" w:evenHBand="0" w:firstRowFirstColumn="0" w:firstRowLastColumn="0" w:lastRowFirstColumn="0" w:lastRowLastColumn="0"/>
+            <w:tcW w:w="0" w:type="auto"/>
+            <w:hideMark/>
+          </w:tcPr>
+          <w:p>
+            <w:pPr>
+              <w:spacing w:after="160" w:line="259" w:lineRule="auto"/>
+              <w:rPr>
+                <w:highlight w:val="yellow"/>
+              </w:rPr>
+            </w:pPr>
+            <w:proofErr w:type="spellStart"/>
+            <w:r>
+              <w:rPr>
+                <w:highlight w:val="yellow"/>
+              </w:rPr>
+              <w:t>Downcasting</w:t>
+            </w:r>
+            <w:proofErr w:type="spellEnd"/>
+          </w:p>
+        </w:tc>
+        <w:tc>
+          <w:tcPr>
+            <w:tcW w:w="0" w:type="auto"/>
+            <w:hideMark/>
+          </w:tcPr>
+          <w:p>
+            <w:pPr>
+              <w:spacing w:after="160" w:line="259" w:lineRule="auto"/>
+              <w:cnfStyle w:val="000000100000" w:firstRow="0" w:lastRow="0" w:firstColumn="0" w:lastColumn="0" w:oddVBand="0" w:evenVBand="0" w:oddHBand="1" w:evenHBand="0" w:firstRowFirstColumn="0" w:firstRowLastColumn="0" w:lastRowFirstColumn="0" w:lastRowLastColumn="0"/>
+            </w:pPr>
+            <w:r>
+              <w:t>Allowed, assuming conversion is valid</w:t>
+            </w:r>
+          </w:p>
+        </w:tc>
+        <w:tc>
+          <w:tcPr>
+            <w:tcW w:w="0" w:type="auto"/>
+            <w:hideMark/>
+          </w:tcPr>
+          <w:p>
+            <w:pPr>
+              <w:spacing w:after="160" w:line="259" w:lineRule="auto"/>
+              <w:cnfStyle w:val="000000100000" w:firstRow="0" w:lastRow="0" w:firstColumn="0" w:lastColumn="0" w:oddVBand="0" w:evenVBand="0" w:oddHBand="1" w:evenHBand="0" w:firstRowFirstColumn="0" w:firstRowLastColumn="0" w:lastRowFirstColumn="0" w:lastRowLastColumn="0"/>
+            </w:pPr>
+            <w:r>
+              <w:rPr>
+                <w:highlight w:val="yellow"/>
+              </w:rPr>
+              <w:t xml:space="preserve">Allowed, ensures type safety during </w:t>
+            </w:r>
+            <w:proofErr w:type="spellStart"/>
+            <w:r>
+              <w:rPr>
+                <w:highlight w:val="yellow"/>
+              </w:rPr>
+              <w:t>downcasting</w:t>
+            </w:r>
+            <w:proofErr w:type="spellEnd"/>
+          </w:p>
+        </w:tc>
+      </w:tr>
+      <w:tr>
+        <w:tc>
+          <w:tcPr>
+            <w:cnfStyle w:val="001000000000" w:firstRow="0" w:lastRow="0" w:firstColumn="1" w:lastColumn="0" w:oddVBand="0" w:evenVBand="0" w:oddHBand="0" w:evenHBand="0" w:firstRowFirstColumn="0" w:firstRowLastColumn="0" w:lastRowFirstColumn="0" w:lastRowLastColumn="0"/>
+            <w:tcW w:w="0" w:type="auto"/>
+            <w:hideMark/>
+          </w:tcPr>
+          <w:p>
+            <w:pPr>
+              <w:spacing w:after="160" w:line="259" w:lineRule="auto"/>
+            </w:pPr>
+            <w:r>
+              <w:t>Null pointer or exception</w:t>
+            </w:r>
+          </w:p>
+        </w:tc>
+        <w:tc>
+          <w:tcPr>
+            <w:tcW w:w="0" w:type="auto"/>
+            <w:hideMark/>
+          </w:tcPr>
+          <w:p>
+            <w:pPr>
+              <w:spacing w:after="160" w:line="259" w:lineRule="auto"/>
+              <w:cnfStyle w:val="000000000000" w:firstRow="0" w:lastRow="0" w:firstColumn="0" w:lastColumn="0" w:oddVBand="0" w:evenVBand="0" w:oddHBand="0" w:evenHBand="0" w:firstRowFirstColumn="0" w:firstRowLastColumn="0" w:lastRowFirstColumn="0" w:lastRowLastColumn="0"/>
+            </w:pPr>
+            <w:r>
+              <w:t>No (may lead to undefined behavior)</w:t>
+            </w:r>
+          </w:p>
+        </w:tc>
+        <w:tc>
+          <w:tcPr>
+            <w:tcW w:w="0" w:type="auto"/>
+            <w:hideMark/>
+          </w:tcPr>
+          <w:p>
+            <w:pPr>
+              <w:spacing w:after="160" w:line="259" w:lineRule="auto"/>
+              <w:cnfStyle w:val="000000000000" w:firstRow="0" w:lastRow="0" w:firstColumn="0" w:lastColumn="0" w:oddVBand="0" w:evenVBand="0" w:oddHBand="0" w:evenHBand="0" w:firstRowFirstColumn="0" w:firstRowLastColumn="0" w:lastRowFirstColumn="0" w:lastRowLastColumn="0"/>
+              <w:rPr>
+                <w:highlight w:val="yellow"/>
+              </w:rPr>
+            </w:pPr>
+            <w:r>
+              <w:rPr>
+                <w:highlight w:val="yellow"/>
+              </w:rPr>
+              <w:t xml:space="preserve">Null pointer (for pointer conversions), </w:t>
+            </w:r>
+            <w:proofErr w:type="gramStart"/>
+            <w:r>
+              <w:rPr>
+                <w:b/>
+                <w:bCs/>
+                <w:highlight w:val="yellow"/>
+              </w:rPr>
+              <w:t>std::</w:t>
+            </w:r>
+            <w:proofErr w:type="spellStart"/>
+            <w:proofErr w:type="gramEnd"/>
+            <w:r>
+              <w:rPr>
+                <w:b/>
+                <w:bCs/>
+                <w:highlight w:val="yellow"/>
+              </w:rPr>
+              <w:t>bad_cast</w:t>
+            </w:r>
+            <w:proofErr w:type="spellEnd"/>
+            <w:r>
+              <w:rPr>
+                <w:highlight w:val="yellow"/>
+              </w:rPr>
+              <w:t xml:space="preserve"> exception (for reference conversions)</w:t>
+            </w:r>
+          </w:p>
+        </w:tc>
+      </w:tr>
+      <w:tr>
+        <w:trPr>
+          <w:cnfStyle w:val="000000100000" w:firstRow="0" w:lastRow="0" w:firstColumn="0" w:lastColumn="0" w:oddVBand="0" w:evenVBand="0" w:oddHBand="1" w:evenHBand="0" w:firstRowFirstColumn="0" w:firstRowLastColumn="0" w:lastRowFirstColumn="0" w:lastRowLastColumn="0"/>
+        </w:trPr>
+        <w:tc>
+          <w:tcPr>
+            <w:cnfStyle w:val="001000000000" w:firstRow="0" w:lastRow="0" w:firstColumn="1" w:lastColumn="0" w:oddVBand="0" w:evenVBand="0" w:oddHBand="0" w:evenHBand="0" w:firstRowFirstColumn="0" w:firstRowLastColumn="0" w:lastRowFirstColumn="0" w:lastRowLastColumn="0"/>
+            <w:tcW w:w="0" w:type="auto"/>
+            <w:hideMark/>
+          </w:tcPr>
+          <w:p>
+            <w:pPr>
+              <w:spacing w:after="160" w:line="259" w:lineRule="auto"/>
+            </w:pPr>
+            <w:r>
+              <w:t>Usage</w:t>
+            </w:r>
+          </w:p>
+        </w:tc>
+        <w:tc>
+          <w:tcPr>
+            <w:tcW w:w="0" w:type="auto"/>
+            <w:hideMark/>
+          </w:tcPr>
+          <w:p>
+            <w:pPr>
+              <w:spacing w:after="160" w:line="259" w:lineRule="auto"/>
+              <w:cnfStyle w:val="000000100000" w:firstRow="0" w:lastRow="0" w:firstColumn="0" w:lastColumn="0" w:oddVBand="0" w:evenVBand="0" w:oddHBand="1" w:evenHBand="0" w:firstRowFirstColumn="0" w:firstRowLastColumn="0" w:lastRowFirstColumn="0" w:lastRowLastColumn="0"/>
+            </w:pPr>
+            <w:r>
+              <w:t>Known and predictable conversions</w:t>
+            </w:r>
+          </w:p>
+        </w:tc>
+        <w:tc>
+          <w:tcPr>
+            <w:tcW w:w="0" w:type="auto"/>
+            <w:hideMark/>
+          </w:tcPr>
+          <w:p>
+            <w:pPr>
+              <w:spacing w:after="160" w:line="259" w:lineRule="auto"/>
+              <w:cnfStyle w:val="000000100000" w:firstRow="0" w:lastRow="0" w:firstColumn="0" w:lastColumn="0" w:oddVBand="0" w:evenVBand="0" w:oddHBand="1" w:evenHBand="0" w:firstRowFirstColumn="0" w:firstRowLastColumn="0" w:lastRowFirstColumn="0" w:lastRowLastColumn="0"/>
+            </w:pPr>
+            <w:r>
+              <w:t>Runtime type verification, conversions within inheritance hierarchy</w:t>
+            </w:r>
+          </w:p>
+        </w:tc>
+      </w:tr>
+      <w:tr>
+        <w:tc>
+          <w:tcPr>
+            <w:cnfStyle w:val="001000000000" w:firstRow="0" w:lastRow="0" w:firstColumn="1" w:lastColumn="0" w:oddVBand="0" w:evenVBand="0" w:oddHBand="0" w:evenHBand="0" w:firstRowFirstColumn="0" w:firstRowLastColumn="0" w:lastRowFirstColumn="0" w:lastRowLastColumn="0"/>
+            <w:tcW w:w="0" w:type="auto"/>
+            <w:hideMark/>
+          </w:tcPr>
+          <w:p>
+            <w:pPr>
+              <w:spacing w:after="160" w:line="259" w:lineRule="auto"/>
+            </w:pPr>
+            <w:r>
+              <w:t>Examples</w:t>
+            </w:r>
+          </w:p>
+        </w:tc>
+        <w:tc>
+          <w:tcPr>
+            <w:tcW w:w="0" w:type="auto"/>
+            <w:hideMark/>
+          </w:tcPr>
+          <w:p>
+            <w:pPr>
+              <w:spacing w:after="160" w:line="259" w:lineRule="auto"/>
+              <w:cnfStyle w:val="000000000000" w:firstRow="0" w:lastRow="0" w:firstColumn="0" w:lastColumn="0" w:oddVBand="0" w:evenVBand="0" w:oddHBand="0" w:evenHBand="0" w:firstRowFirstColumn="0" w:firstRowLastColumn="0" w:lastRowFirstColumn="0" w:lastRowLastColumn="0"/>
+            </w:pPr>
+            <w:r>
+              <w:t>Numeric conversions, pointer conversions within inheritance hierarchy</w:t>
+            </w:r>
+          </w:p>
+        </w:tc>
+        <w:tc>
+          <w:tcPr>
+            <w:tcW w:w="0" w:type="auto"/>
+            <w:hideMark/>
+          </w:tcPr>
+          <w:p>
+            <w:pPr>
+              <w:spacing w:after="160" w:line="259" w:lineRule="auto"/>
+              <w:cnfStyle w:val="000000000000" w:firstRow="0" w:lastRow="0" w:firstColumn="0" w:lastColumn="0" w:oddVBand="0" w:evenVBand="0" w:oddHBand="0" w:evenHBand="0" w:firstRowFirstColumn="0" w:firstRowLastColumn="0" w:lastRowFirstColumn="0" w:lastRowLastColumn="0"/>
+            </w:pPr>
+            <w:r>
+              <w:t xml:space="preserve">Polymorphic type conversions, </w:t>
+            </w:r>
+            <w:proofErr w:type="spellStart"/>
+            <w:r>
+              <w:t>downcasting</w:t>
+            </w:r>
+            <w:proofErr w:type="spellEnd"/>
+          </w:p>
+        </w:tc>
+      </w:tr>
+    </w:tbl>
+    <w:p/>
+    <w:p>
+      <w:pPr>
+        <w:pStyle w:val="Heading1"/>
+        <w:rPr>
+          <w:b/>
+          <w:bCs/>
+        </w:rPr>
+      </w:pPr>
+      <w:bookmarkStart w:id="9" w:name="_Toc138690518"/>
+      <w:r>
+        <w:rPr>
+          <w:b/>
+          <w:bCs/>
+        </w:rPr>
+        <w:lastRenderedPageBreak/>
+        <w:t>Type deduction and const references</w:t>
+      </w:r>
+      <w:bookmarkEnd w:id="9"/>
+    </w:p>
+    <w:p>
+      <w:r>
+        <w:drawing>
+          <wp:inline distT="0" distB="0" distL="0" distR="0" wp14:anchorId="58BCCED4" wp14:editId="408EAE84">
+            <wp:extent cx="5943600" cy="2159000"/>
+            <wp:effectExtent l="0" t="0" r="0" b="0"/>
+            <wp:docPr id="2" name="Picture 2"/>
+            <wp:cNvGraphicFramePr>
+              <a:graphicFrameLocks xmlns:a="http://schemas.openxmlformats.org/drawingml/2006/main" noChangeAspect="1"/>
+            </wp:cNvGraphicFramePr>
+            <a:graphic xmlns:a="http://schemas.openxmlformats.org/drawingml/2006/main">
+              <a:graphicData uri="http://schemas.openxmlformats.org/drawingml/2006/picture">
+                <pic:pic xmlns:pic="http://schemas.openxmlformats.org/drawingml/2006/picture">
+                  <pic:nvPicPr>
+                    <pic:cNvPr id="1" name=""/>
+                    <pic:cNvPicPr/>
+                  </pic:nvPicPr>
+                  <pic:blipFill>
+                    <a:blip r:embed="rId10"/>
+                    <a:stretch>
+                      <a:fillRect/>
+                    </a:stretch>
+                  </pic:blipFill>
+                  <pic:spPr>
+                    <a:xfrm>
+                      <a:off x="0" y="0"/>
+                      <a:ext cx="5943600" cy="2159000"/>
+                    </a:xfrm>
+                    <a:prstGeom prst="rect">
+                      <a:avLst/>
+                    </a:prstGeom>
+                  </pic:spPr>
+                </pic:pic>
+              </a:graphicData>
+            </a:graphic>
+          </wp:inline>
+        </w:drawing>
+      </w:r>
+    </w:p>
+    <w:p/>
+    <w:p>
+      <w:pPr>
+        <w:pStyle w:val="Heading1"/>
+        <w:rPr>
+          <w:b/>
+          <w:bCs/>
+        </w:rPr>
+      </w:pPr>
+      <w:bookmarkStart w:id="10" w:name="_Toc138690519"/>
+      <w:r>
+        <w:rPr>
+          <w:b/>
+          <w:bCs/>
+          <w:shd w:val="clear" w:color="auto" w:fill="FFFFFF"/>
+        </w:rPr>
+        <w:t>Member initializer lists</w:t>
+      </w:r>
+      <w:r>
+        <w:rPr>
+          <w:b/>
+          <w:bCs/>
+          <w:shd w:val="clear" w:color="auto" w:fill="FFFFFF"/>
+        </w:rPr>
+        <w:t>:</w:t>
+      </w:r>
+      <w:bookmarkEnd w:id="10"/>
+    </w:p>
+    <w:p>
+      <w:pPr>
+        <w:rPr>
+          <w:rFonts w:ascii="Open Sans" w:hAnsi="Open Sans" w:cs="Open Sans"/>
+          <w:color w:val="2D3140"/>
+          <w:sz w:val="21"/>
+          <w:szCs w:val="21"/>
+          <w:shd w:val="clear" w:color="auto" w:fill="FFFFFF"/>
+        </w:rPr>
+      </w:pPr>
+      <w:r>
+        <w:rPr>
+          <w:rFonts w:ascii="Open Sans" w:hAnsi="Open Sans" w:cs="Open Sans"/>
+          <w:color w:val="2D3140"/>
+          <w:sz w:val="21"/>
+          <w:szCs w:val="21"/>
+          <w:shd w:val="clear" w:color="auto" w:fill="FFFFFF"/>
+        </w:rPr>
+        <w:t xml:space="preserve">Member initializer lists allow us to initialize our members rather than assign values to them. This is the only way to initialize members that </w:t>
+      </w:r>
+      <w:r>
+        <w:rPr>
+          <w:rFonts w:ascii="Open Sans" w:hAnsi="Open Sans" w:cs="Open Sans"/>
+          <w:b/>
+          <w:bCs/>
+          <w:color w:val="2D3140"/>
+          <w:sz w:val="21"/>
+          <w:szCs w:val="21"/>
+          <w:shd w:val="clear" w:color="auto" w:fill="FFFFFF"/>
+        </w:rPr>
+        <w:t xml:space="preserve">require values upon initialization, such as const or reference members, and it can be more performant than assigning values in the body of the constructor. </w:t>
+      </w:r>
+      <w:r>
+        <w:rPr>
+          <w:rFonts w:ascii="Open Sans" w:hAnsi="Open Sans" w:cs="Open Sans"/>
+          <w:color w:val="2D3140"/>
+          <w:sz w:val="21"/>
+          <w:szCs w:val="21"/>
+          <w:shd w:val="clear" w:color="auto" w:fill="FFFFFF"/>
+        </w:rPr>
+        <w:t>Member initializer lists work both with fundamental types and members that are classes themselves.</w:t>
+      </w:r>
+    </w:p>
+    <w:p>
+      <w:pPr>
+        <w:rPr>
+          <w:rFonts w:ascii="Open Sans" w:hAnsi="Open Sans" w:cs="Open Sans"/>
+          <w:color w:val="2D3140"/>
+          <w:sz w:val="21"/>
+          <w:szCs w:val="21"/>
+          <w:shd w:val="clear" w:color="auto" w:fill="FFFFFF"/>
+        </w:rPr>
+      </w:pPr>
+    </w:p>
+    <w:p>
+      <w:pPr>
+        <w:pStyle w:val="Heading1"/>
+        <w:rPr>
+          <w:b/>
+          <w:bCs/>
+        </w:rPr>
+      </w:pPr>
+      <w:bookmarkStart w:id="11" w:name="_Toc138690520"/>
+      <w:r>
+        <w:rPr>
+          <w:b/>
+          <w:bCs/>
+        </w:rPr>
+        <w:t>Delegating constructors</w:t>
+      </w:r>
+      <w:bookmarkEnd w:id="11"/>
+    </w:p>
+    <w:p>
+      <w:pPr>
+        <w:pStyle w:val="NormalWeb"/>
+        <w:shd w:val="clear" w:color="auto" w:fill="FFFFFF"/>
+        <w:spacing w:before="0" w:beforeAutospacing="0" w:after="0" w:afterAutospacing="0"/>
+        <w:rPr>
+          <w:rFonts w:ascii="Open Sans" w:hAnsi="Open Sans" w:cs="Open Sans"/>
+          <w:color w:val="2D3140"/>
+          <w:sz w:val="21"/>
+          <w:szCs w:val="21"/>
+        </w:rPr>
+      </w:pPr>
+      <w:r>
+        <w:rPr>
+          <w:rFonts w:ascii="Open Sans" w:hAnsi="Open Sans" w:cs="Open Sans"/>
+          <w:color w:val="2D3140"/>
+          <w:sz w:val="21"/>
+          <w:szCs w:val="21"/>
+        </w:rPr>
+        <w:t>Constructors are allowed to call other constructors from the same class. This process is called </w:t>
+      </w:r>
+      <w:r>
+        <w:rPr>
+          <w:rStyle w:val="Strong"/>
+          <w:rFonts w:ascii="inherit" w:hAnsi="inherit" w:cs="Open Sans"/>
+          <w:color w:val="2D3140"/>
+          <w:sz w:val="21"/>
+          <w:szCs w:val="21"/>
+          <w:bdr w:val="none" w:sz="0" w:space="0" w:color="auto" w:frame="1"/>
+        </w:rPr>
+        <w:t>delegating constructors</w:t>
+      </w:r>
+      <w:r>
+        <w:rPr>
+          <w:rFonts w:ascii="Open Sans" w:hAnsi="Open Sans" w:cs="Open Sans"/>
+          <w:color w:val="2D3140"/>
+          <w:sz w:val="21"/>
+          <w:szCs w:val="21"/>
+        </w:rPr>
+        <w:t> (or </w:t>
+      </w:r>
+      <w:r>
+        <w:rPr>
+          <w:rStyle w:val="Strong"/>
+          <w:rFonts w:ascii="inherit" w:hAnsi="inherit" w:cs="Open Sans"/>
+          <w:color w:val="2D3140"/>
+          <w:sz w:val="21"/>
+          <w:szCs w:val="21"/>
+          <w:bdr w:val="none" w:sz="0" w:space="0" w:color="auto" w:frame="1"/>
+        </w:rPr>
+        <w:t>constructor chaining</w:t>
+      </w:r>
+      <w:r>
+        <w:rPr>
+          <w:rFonts w:ascii="Open Sans" w:hAnsi="Open Sans" w:cs="Open Sans"/>
+          <w:color w:val="2D3140"/>
+          <w:sz w:val="21"/>
+          <w:szCs w:val="21"/>
+        </w:rPr>
+        <w:t>).</w:t>
+      </w:r>
+    </w:p>
+    <w:p>
+      <w:pPr>
+        <w:rPr>
+          <w:rFonts w:ascii="Open Sans" w:hAnsi="Open Sans" w:cs="Open Sans"/>
+          <w:color w:val="2D3140"/>
+          <w:sz w:val="21"/>
+          <w:szCs w:val="21"/>
+          <w:shd w:val="clear" w:color="auto" w:fill="FFFFFF"/>
+        </w:rPr>
+      </w:pPr>
     </w:p>
     <w:p/>
     <w:sectPr>
@@ -3627,7 +4758,6 @@
   <w:style w:type="character" w:default="1" w:styleId="DefaultParagraphFont">
     <w:name w:val="Default Paragraph Font"/>
     <w:uiPriority w:val="1"/>
-    <w:semiHidden/>
     <w:unhideWhenUsed/>
   </w:style>
   <w:style w:type="table" w:default="1" w:styleId="TableNormal">
@@ -3839,6 +4969,109 @@
     <w:name w:val="hljs-string"/>
     <w:basedOn w:val="DefaultParagraphFont"/>
     <w:rsid w:val="00AC1E55"/>
+  </w:style>
+  <w:style w:type="table" w:styleId="PlainTable1">
+    <w:name w:val="Plain Table 1"/>
+    <w:basedOn w:val="TableNormal"/>
+    <w:uiPriority w:val="41"/>
+    <w:rsid w:val="00F02498"/>
+    <w:pPr>
+      <w:spacing w:after="0" w:line="240" w:lineRule="auto"/>
+    </w:pPr>
+    <w:tblPr>
+      <w:tblStyleRowBandSize w:val="1"/>
+      <w:tblStyleColBandSize w:val="1"/>
+      <w:tblBorders>
+        <w:top w:val="single" w:sz="4" w:space="0" w:color="BFBFBF" w:themeColor="background1" w:themeShade="BF"/>
+        <w:left w:val="single" w:sz="4" w:space="0" w:color="BFBFBF" w:themeColor="background1" w:themeShade="BF"/>
+        <w:bottom w:val="single" w:sz="4" w:space="0" w:color="BFBFBF" w:themeColor="background1" w:themeShade="BF"/>
+        <w:right w:val="single" w:sz="4" w:space="0" w:color="BFBFBF" w:themeColor="background1" w:themeShade="BF"/>
+        <w:insideH w:val="single" w:sz="4" w:space="0" w:color="BFBFBF" w:themeColor="background1" w:themeShade="BF"/>
+        <w:insideV w:val="single" w:sz="4" w:space="0" w:color="BFBFBF" w:themeColor="background1" w:themeShade="BF"/>
+      </w:tblBorders>
+    </w:tblPr>
+    <w:tblStylePr w:type="firstRow">
+      <w:rPr>
+        <w:b/>
+        <w:bCs/>
+      </w:rPr>
+    </w:tblStylePr>
+    <w:tblStylePr w:type="lastRow">
+      <w:rPr>
+        <w:b/>
+        <w:bCs/>
+      </w:rPr>
+      <w:tblPr/>
+      <w:tcPr>
+        <w:tcBorders>
+          <w:top w:val="double" w:sz="4" w:space="0" w:color="BFBFBF" w:themeColor="background1" w:themeShade="BF"/>
+        </w:tcBorders>
+      </w:tcPr>
+    </w:tblStylePr>
+    <w:tblStylePr w:type="firstCol">
+      <w:rPr>
+        <w:b/>
+        <w:bCs/>
+      </w:rPr>
+    </w:tblStylePr>
+    <w:tblStylePr w:type="lastCol">
+      <w:rPr>
+        <w:b/>
+        <w:bCs/>
+      </w:rPr>
+    </w:tblStylePr>
+    <w:tblStylePr w:type="band1Vert">
+      <w:tblPr/>
+      <w:tcPr>
+        <w:shd w:val="clear" w:color="auto" w:fill="F2F2F2" w:themeFill="background1" w:themeFillShade="F2"/>
+      </w:tcPr>
+    </w:tblStylePr>
+    <w:tblStylePr w:type="band1Horz">
+      <w:tblPr/>
+      <w:tcPr>
+        <w:shd w:val="clear" w:color="auto" w:fill="F2F2F2" w:themeFill="background1" w:themeFillShade="F2"/>
+      </w:tcPr>
+    </w:tblStylePr>
+  </w:style>
+  <w:style w:type="paragraph" w:customStyle="1" w:styleId="cpp-section">
+    <w:name w:val="cpp-section"/>
+    <w:basedOn w:val="Normal"/>
+    <w:rsid w:val="00625CB0"/>
+    <w:pPr>
+      <w:spacing w:before="100" w:beforeAutospacing="1" w:after="100" w:afterAutospacing="1" w:line="240" w:lineRule="auto"/>
+    </w:pPr>
+    <w:rPr>
+      <w:rFonts w:ascii="Times New Roman" w:eastAsia="Times New Roman" w:hAnsi="Times New Roman" w:cs="Times New Roman"/>
+      <w:sz w:val="24"/>
+      <w:szCs w:val="24"/>
+    </w:rPr>
+  </w:style>
+  <w:style w:type="paragraph" w:styleId="NormalWeb">
+    <w:name w:val="Normal (Web)"/>
+    <w:basedOn w:val="Normal"/>
+    <w:uiPriority w:val="99"/>
+    <w:semiHidden/>
+    <w:unhideWhenUsed/>
+    <w:rsid w:val="005B354C"/>
+    <w:pPr>
+      <w:spacing w:before="100" w:beforeAutospacing="1" w:after="100" w:afterAutospacing="1" w:line="240" w:lineRule="auto"/>
+    </w:pPr>
+    <w:rPr>
+      <w:rFonts w:ascii="Times New Roman" w:eastAsia="Times New Roman" w:hAnsi="Times New Roman" w:cs="Times New Roman"/>
+      <w:sz w:val="24"/>
+      <w:szCs w:val="24"/>
+    </w:rPr>
+  </w:style>
+  <w:style w:type="character" w:styleId="Strong">
+    <w:name w:val="Strong"/>
+    <w:basedOn w:val="DefaultParagraphFont"/>
+    <w:uiPriority w:val="22"/>
+    <w:qFormat/>
+    <w:rsid w:val="005B354C"/>
+    <w:rPr>
+      <w:b/>
+      <w:bCs/>
+    </w:rPr>
   </w:style>
 </w:styles>
 </file>

</xml_diff>

<commit_message>
OOPs protected, smart, copy,malloc
</commit_message>
<xml_diff>
--- a/Notes/OOPs.docx
+++ b/Notes/OOPs.docx
@@ -4019,6 +4019,76 @@
     </w:p>
     <w:p>
       <w:pPr>
+        <w:spacing w:line="360" w:lineRule="auto"/>
+        <w:rPr>
+          <w:rFonts w:ascii="Open Sans" w:hAnsi="Open Sans" w:cs="Open Sans"/>
+        </w:rPr>
+      </w:pPr>
+      <w:r>
+        <w:rPr>
+          <w:rFonts w:ascii="Open Sans" w:hAnsi="Open Sans" w:cs="Open Sans"/>
+        </w:rPr>
+        <w:t xml:space="preserve">In summary, the association between the </w:t>
+      </w:r>
+      <w:r>
+        <w:rPr>
+          <w:rFonts w:ascii="Open Sans" w:hAnsi="Open Sans" w:cs="Open Sans"/>
+          <w:b/>
+          <w:bCs/>
+        </w:rPr>
+        <w:t>University</w:t>
+      </w:r>
+      <w:r>
+        <w:rPr>
+          <w:rFonts w:ascii="Open Sans" w:hAnsi="Open Sans" w:cs="Open Sans"/>
+        </w:rPr>
+        <w:t xml:space="preserve"> and </w:t>
+      </w:r>
+      <w:r>
+        <w:rPr>
+          <w:rFonts w:ascii="Open Sans" w:hAnsi="Open Sans" w:cs="Open Sans"/>
+          <w:b/>
+          <w:bCs/>
+        </w:rPr>
+        <w:t>Department</w:t>
+      </w:r>
+      <w:r>
+        <w:rPr>
+          <w:rFonts w:ascii="Open Sans" w:hAnsi="Open Sans" w:cs="Open Sans"/>
+        </w:rPr>
+        <w:t xml:space="preserve"> represents </w:t>
+      </w:r>
+      <w:r>
+        <w:rPr>
+          <w:rFonts w:ascii="Open Sans" w:hAnsi="Open Sans" w:cs="Open Sans"/>
+          <w:b/>
+          <w:bCs/>
+        </w:rPr>
+        <w:t>a logical relationship, indicating their collaboration.</w:t>
+      </w:r>
+      <w:r>
+        <w:rPr>
+          <w:rFonts w:ascii="Open Sans" w:hAnsi="Open Sans" w:cs="Open Sans"/>
+        </w:rPr>
+        <w:t xml:space="preserve"> The aggregation relationship denotes that the </w:t>
+      </w:r>
+      <w:r>
+        <w:rPr>
+          <w:rFonts w:ascii="Open Sans" w:hAnsi="Open Sans" w:cs="Open Sans"/>
+          <w:b/>
+          <w:bCs/>
+        </w:rPr>
+        <w:t>University contains multiple Department objects as part of its structure,</w:t>
+      </w:r>
+      <w:r>
+        <w:rPr>
+          <w:rFonts w:ascii="Open Sans" w:hAnsi="Open Sans" w:cs="Open Sans"/>
+        </w:rPr>
+        <w:t xml:space="preserve"> but the lifecycles of the two classes are not tightly coupled.</w:t>
+      </w:r>
+    </w:p>
+    <w:p>
+      <w:pPr>
         <w:pStyle w:val="Heading1"/>
         <w:spacing w:line="360" w:lineRule="auto"/>
         <w:rPr>
@@ -4428,6 +4498,7 @@
               <w:rPr>
                 <w:rFonts w:ascii="Open Sans" w:hAnsi="Open Sans" w:cs="Open Sans"/>
               </w:rPr>
+              <w:lastRenderedPageBreak/>
               <w:t>Efficiency</w:t>
             </w:r>
           </w:p>
@@ -4561,7 +4632,6 @@
               <w:rPr>
                 <w:rFonts w:ascii="Open Sans" w:hAnsi="Open Sans" w:cs="Open Sans"/>
               </w:rPr>
-              <w:lastRenderedPageBreak/>
               <w:t>Safety guarantees</w:t>
             </w:r>
           </w:p>
@@ -4702,6 +4772,9 @@
             <w:r>
               <w:rPr>
                 <w:rFonts w:ascii="Open Sans" w:hAnsi="Open Sans" w:cs="Open Sans"/>
+                <w:b/>
+                <w:bCs/>
+                <w:color w:val="FF0000"/>
                 <w:highlight w:val="yellow"/>
               </w:rPr>
               <w:t>downcasting</w:t>
@@ -5060,7 +5133,6 @@
           <w:szCs w:val="22"/>
           <w:shd w:val="clear" w:color="auto" w:fill="FFFFFF"/>
         </w:rPr>
-        <w:lastRenderedPageBreak/>
         <w:t>Member initializer lists:</w:t>
       </w:r>
       <w:bookmarkEnd w:id="10"/>
@@ -7309,6 +7381,1545 @@
           <w:rFonts w:ascii="Open Sans" w:hAnsi="Open Sans" w:cs="Open Sans"/>
         </w:rPr>
         <w:t xml:space="preserve"> offers a more efficient alternative.</w:t>
+      </w:r>
+    </w:p>
+    <w:p>
+      <w:pPr>
+        <w:spacing w:line="360" w:lineRule="auto"/>
+        <w:rPr>
+          <w:rFonts w:ascii="Open Sans" w:hAnsi="Open Sans" w:cs="Open Sans"/>
+        </w:rPr>
+      </w:pPr>
+    </w:p>
+    <w:p>
+      <w:pPr>
+        <w:pBdr>
+          <w:top w:val="single" w:sz="6" w:space="0" w:color="DDDDDD"/>
+        </w:pBdr>
+        <w:shd w:val="clear" w:color="auto" w:fill="FFFFFF"/>
+        <w:spacing w:after="240" w:line="360" w:lineRule="auto"/>
+        <w:rPr>
+          <w:rFonts w:ascii="Open Sans" w:eastAsia="Times New Roman" w:hAnsi="Open Sans" w:cs="Open Sans"/>
+          <w:b/>
+          <w:bCs/>
+          <w:color w:val="2D3140"/>
+          <w:spacing w:val="4"/>
+        </w:rPr>
+      </w:pPr>
+      <w:r>
+        <w:rPr>
+          <w:rFonts w:ascii="Open Sans" w:eastAsia="Times New Roman" w:hAnsi="Open Sans" w:cs="Open Sans"/>
+          <w:b/>
+          <w:bCs/>
+          <w:color w:val="2D3140"/>
+          <w:spacing w:val="4"/>
+        </w:rPr>
+        <w:t>Summary</w:t>
+      </w:r>
+    </w:p>
+    <w:p>
+      <w:pPr>
+        <w:shd w:val="clear" w:color="auto" w:fill="FFFFFF"/>
+        <w:spacing w:after="240" w:line="360" w:lineRule="auto"/>
+        <w:rPr>
+          <w:rFonts w:ascii="Open Sans" w:eastAsia="Times New Roman" w:hAnsi="Open Sans" w:cs="Open Sans"/>
+          <w:color w:val="2D3140"/>
+        </w:rPr>
+      </w:pPr>
+      <w:r>
+        <w:rPr>
+          <w:rFonts w:ascii="Open Sans" w:eastAsia="Times New Roman" w:hAnsi="Open Sans" w:cs="Open Sans"/>
+          <w:color w:val="2D3140"/>
+        </w:rPr>
+        <w:t>The way that the access specifiers, inheritance types, and derived classes interact causes a lot of confusion. To try and clarify things as much as possible:</w:t>
+      </w:r>
+    </w:p>
+    <w:p>
+      <w:pPr>
+        <w:shd w:val="clear" w:color="auto" w:fill="FFFFFF"/>
+        <w:spacing w:after="240" w:line="360" w:lineRule="auto"/>
+        <w:rPr>
+          <w:rFonts w:ascii="Open Sans" w:eastAsia="Times New Roman" w:hAnsi="Open Sans" w:cs="Open Sans"/>
+          <w:color w:val="2D3140"/>
+        </w:rPr>
+      </w:pPr>
+      <w:r>
+        <w:rPr>
+          <w:rFonts w:ascii="Open Sans" w:eastAsia="Times New Roman" w:hAnsi="Open Sans" w:cs="Open Sans"/>
+          <w:color w:val="2D3140"/>
+        </w:rPr>
+        <w:t>First, a class (and friends) can always access its own non-inherited members. The access specifiers only affect whether outsiders and derived classes can access those members.</w:t>
+      </w:r>
+    </w:p>
+    <w:p>
+      <w:pPr>
+        <w:shd w:val="clear" w:color="auto" w:fill="FFFFFF"/>
+        <w:spacing w:after="240" w:line="360" w:lineRule="auto"/>
+        <w:rPr>
+          <w:rFonts w:ascii="Open Sans" w:eastAsia="Times New Roman" w:hAnsi="Open Sans" w:cs="Open Sans"/>
+          <w:color w:val="2D3140"/>
+        </w:rPr>
+      </w:pPr>
+      <w:r>
+        <w:rPr>
+          <w:rFonts w:ascii="Open Sans" w:eastAsia="Times New Roman" w:hAnsi="Open Sans" w:cs="Open Sans"/>
+          <w:color w:val="2D3140"/>
+        </w:rPr>
+        <w:t>Second, when derived classes inherit members, those members may change access specifiers in the derived class. This does not affect the derived classes’ own (non-inherited) members (which have their own access specifiers). It only affects whether outsiders and classes derived from the derived class can access those inherited members.</w:t>
+      </w:r>
+    </w:p>
+    <w:p>
+      <w:pPr>
+        <w:shd w:val="clear" w:color="auto" w:fill="FFFFFF"/>
+        <w:spacing w:after="240" w:line="360" w:lineRule="auto"/>
+        <w:rPr>
+          <w:rFonts w:ascii="Open Sans" w:eastAsia="Times New Roman" w:hAnsi="Open Sans" w:cs="Open Sans"/>
+          <w:color w:val="2D3140"/>
+        </w:rPr>
+      </w:pPr>
+      <w:r>
+        <w:rPr>
+          <w:rFonts w:ascii="Open Sans" w:eastAsia="Times New Roman" w:hAnsi="Open Sans" w:cs="Open Sans"/>
+          <w:color w:val="2D3140"/>
+        </w:rPr>
+        <w:t xml:space="preserve">Here’s a table of all of the access specifier and inheritance </w:t>
+      </w:r>
+      <w:proofErr w:type="gramStart"/>
+      <w:r>
+        <w:rPr>
+          <w:rFonts w:ascii="Open Sans" w:eastAsia="Times New Roman" w:hAnsi="Open Sans" w:cs="Open Sans"/>
+          <w:color w:val="2D3140"/>
+        </w:rPr>
+        <w:t>types</w:t>
+      </w:r>
+      <w:proofErr w:type="gramEnd"/>
+      <w:r>
+        <w:rPr>
+          <w:rFonts w:ascii="Open Sans" w:eastAsia="Times New Roman" w:hAnsi="Open Sans" w:cs="Open Sans"/>
+          <w:color w:val="2D3140"/>
+        </w:rPr>
+        <w:t xml:space="preserve"> combinations:</w:t>
+      </w:r>
+    </w:p>
+    <w:tbl>
+      <w:tblPr>
+        <w:tblW w:w="0" w:type="auto"/>
+        <w:tblBorders>
+          <w:top w:val="single" w:sz="12" w:space="0" w:color="64A6F5"/>
+          <w:left w:val="single" w:sz="12" w:space="0" w:color="64A6F5"/>
+          <w:bottom w:val="single" w:sz="12" w:space="0" w:color="64A6F5"/>
+          <w:right w:val="single" w:sz="12" w:space="0" w:color="64A6F5"/>
+        </w:tblBorders>
+        <w:shd w:val="clear" w:color="auto" w:fill="64A6F5"/>
+        <w:tblCellMar>
+          <w:left w:w="0" w:type="dxa"/>
+          <w:right w:w="0" w:type="dxa"/>
+        </w:tblCellMar>
+        <w:tblLook w:val="04A0" w:firstRow="1" w:lastRow="0" w:firstColumn="1" w:lastColumn="0" w:noHBand="0" w:noVBand="1"/>
+      </w:tblPr>
+      <w:tblGrid>
+        <w:gridCol w:w="1951"/>
+        <w:gridCol w:w="2427"/>
+        <w:gridCol w:w="2452"/>
+        <w:gridCol w:w="2530"/>
+      </w:tblGrid>
+      <w:tr>
+        <w:tc>
+          <w:tcPr>
+            <w:tcW w:w="0" w:type="auto"/>
+            <w:tcBorders>
+              <w:top w:val="nil"/>
+              <w:left w:val="nil"/>
+              <w:bottom w:val="nil"/>
+              <w:right w:val="nil"/>
+            </w:tcBorders>
+            <w:shd w:val="clear" w:color="auto" w:fill="64A6F5"/>
+            <w:tcMar>
+              <w:top w:w="60" w:type="dxa"/>
+              <w:left w:w="120" w:type="dxa"/>
+              <w:bottom w:w="60" w:type="dxa"/>
+              <w:right w:w="300" w:type="dxa"/>
+            </w:tcMar>
+            <w:hideMark/>
+          </w:tcPr>
+          <w:p>
+            <w:pPr>
+              <w:spacing w:after="0" w:line="360" w:lineRule="auto"/>
+              <w:rPr>
+                <w:rFonts w:ascii="Open Sans" w:eastAsia="Times New Roman" w:hAnsi="Open Sans" w:cs="Open Sans"/>
+                <w:b/>
+                <w:bCs/>
+                <w:color w:val="FFFFFF"/>
+              </w:rPr>
+            </w:pPr>
+            <w:r>
+              <w:rPr>
+                <w:rFonts w:ascii="Open Sans" w:eastAsia="Times New Roman" w:hAnsi="Open Sans" w:cs="Open Sans"/>
+                <w:b/>
+                <w:bCs/>
+                <w:color w:val="FFFFFF"/>
+              </w:rPr>
+              <w:t>Access specifier in base class</w:t>
+            </w:r>
+          </w:p>
+        </w:tc>
+        <w:tc>
+          <w:tcPr>
+            <w:tcW w:w="0" w:type="auto"/>
+            <w:tcBorders>
+              <w:top w:val="nil"/>
+              <w:left w:val="nil"/>
+              <w:bottom w:val="nil"/>
+              <w:right w:val="nil"/>
+            </w:tcBorders>
+            <w:shd w:val="clear" w:color="auto" w:fill="64A6F5"/>
+            <w:tcMar>
+              <w:top w:w="60" w:type="dxa"/>
+              <w:left w:w="120" w:type="dxa"/>
+              <w:bottom w:w="60" w:type="dxa"/>
+              <w:right w:w="300" w:type="dxa"/>
+            </w:tcMar>
+            <w:hideMark/>
+          </w:tcPr>
+          <w:p>
+            <w:pPr>
+              <w:spacing w:after="0" w:line="360" w:lineRule="auto"/>
+              <w:rPr>
+                <w:rFonts w:ascii="Open Sans" w:eastAsia="Times New Roman" w:hAnsi="Open Sans" w:cs="Open Sans"/>
+                <w:b/>
+                <w:bCs/>
+                <w:color w:val="FFFFFF"/>
+              </w:rPr>
+            </w:pPr>
+            <w:r>
+              <w:rPr>
+                <w:rFonts w:ascii="Open Sans" w:eastAsia="Times New Roman" w:hAnsi="Open Sans" w:cs="Open Sans"/>
+                <w:b/>
+                <w:bCs/>
+                <w:color w:val="FFFFFF"/>
+              </w:rPr>
+              <w:t>Access specifier when inherited publicly</w:t>
+            </w:r>
+          </w:p>
+        </w:tc>
+        <w:tc>
+          <w:tcPr>
+            <w:tcW w:w="0" w:type="auto"/>
+            <w:tcBorders>
+              <w:top w:val="nil"/>
+              <w:left w:val="nil"/>
+              <w:bottom w:val="nil"/>
+              <w:right w:val="nil"/>
+            </w:tcBorders>
+            <w:shd w:val="clear" w:color="auto" w:fill="64A6F5"/>
+            <w:tcMar>
+              <w:top w:w="60" w:type="dxa"/>
+              <w:left w:w="120" w:type="dxa"/>
+              <w:bottom w:w="60" w:type="dxa"/>
+              <w:right w:w="300" w:type="dxa"/>
+            </w:tcMar>
+            <w:hideMark/>
+          </w:tcPr>
+          <w:p>
+            <w:pPr>
+              <w:spacing w:after="0" w:line="360" w:lineRule="auto"/>
+              <w:rPr>
+                <w:rFonts w:ascii="Open Sans" w:eastAsia="Times New Roman" w:hAnsi="Open Sans" w:cs="Open Sans"/>
+                <w:b/>
+                <w:bCs/>
+                <w:color w:val="FFFFFF"/>
+              </w:rPr>
+            </w:pPr>
+            <w:r>
+              <w:rPr>
+                <w:rFonts w:ascii="Open Sans" w:eastAsia="Times New Roman" w:hAnsi="Open Sans" w:cs="Open Sans"/>
+                <w:b/>
+                <w:bCs/>
+                <w:color w:val="FFFFFF"/>
+              </w:rPr>
+              <w:t>Access specifier when inherited privately</w:t>
+            </w:r>
+          </w:p>
+        </w:tc>
+        <w:tc>
+          <w:tcPr>
+            <w:tcW w:w="0" w:type="auto"/>
+            <w:tcBorders>
+              <w:top w:val="nil"/>
+              <w:left w:val="nil"/>
+              <w:bottom w:val="nil"/>
+              <w:right w:val="nil"/>
+            </w:tcBorders>
+            <w:shd w:val="clear" w:color="auto" w:fill="64A6F5"/>
+            <w:tcMar>
+              <w:top w:w="60" w:type="dxa"/>
+              <w:left w:w="120" w:type="dxa"/>
+              <w:bottom w:w="60" w:type="dxa"/>
+              <w:right w:w="300" w:type="dxa"/>
+            </w:tcMar>
+            <w:hideMark/>
+          </w:tcPr>
+          <w:p>
+            <w:pPr>
+              <w:spacing w:after="0" w:line="360" w:lineRule="auto"/>
+              <w:rPr>
+                <w:rFonts w:ascii="Open Sans" w:eastAsia="Times New Roman" w:hAnsi="Open Sans" w:cs="Open Sans"/>
+                <w:b/>
+                <w:bCs/>
+                <w:color w:val="FFFFFF"/>
+              </w:rPr>
+            </w:pPr>
+            <w:r>
+              <w:rPr>
+                <w:rFonts w:ascii="Open Sans" w:eastAsia="Times New Roman" w:hAnsi="Open Sans" w:cs="Open Sans"/>
+                <w:b/>
+                <w:bCs/>
+                <w:color w:val="FFFFFF"/>
+              </w:rPr>
+              <w:t xml:space="preserve">Access specifier when inherited </w:t>
+            </w:r>
+            <w:proofErr w:type="spellStart"/>
+            <w:r>
+              <w:rPr>
+                <w:rFonts w:ascii="Open Sans" w:eastAsia="Times New Roman" w:hAnsi="Open Sans" w:cs="Open Sans"/>
+                <w:b/>
+                <w:bCs/>
+                <w:color w:val="FFFFFF"/>
+              </w:rPr>
+              <w:t>protectedly</w:t>
+            </w:r>
+            <w:proofErr w:type="spellEnd"/>
+          </w:p>
+        </w:tc>
+      </w:tr>
+      <w:tr>
+        <w:tc>
+          <w:tcPr>
+            <w:tcW w:w="0" w:type="auto"/>
+            <w:tcBorders>
+              <w:top w:val="nil"/>
+              <w:left w:val="nil"/>
+              <w:bottom w:val="nil"/>
+              <w:right w:val="nil"/>
+            </w:tcBorders>
+            <w:shd w:val="clear" w:color="auto" w:fill="FFFFFF"/>
+            <w:tcMar>
+              <w:top w:w="60" w:type="dxa"/>
+              <w:left w:w="120" w:type="dxa"/>
+              <w:bottom w:w="60" w:type="dxa"/>
+              <w:right w:w="300" w:type="dxa"/>
+            </w:tcMar>
+            <w:hideMark/>
+          </w:tcPr>
+          <w:p>
+            <w:pPr>
+              <w:spacing w:after="0" w:line="360" w:lineRule="auto"/>
+              <w:rPr>
+                <w:rFonts w:ascii="Open Sans" w:eastAsia="Times New Roman" w:hAnsi="Open Sans" w:cs="Open Sans"/>
+              </w:rPr>
+            </w:pPr>
+            <w:r>
+              <w:rPr>
+                <w:rFonts w:ascii="Open Sans" w:eastAsia="Times New Roman" w:hAnsi="Open Sans" w:cs="Open Sans"/>
+              </w:rPr>
+              <w:t>Public</w:t>
+            </w:r>
+          </w:p>
+        </w:tc>
+        <w:tc>
+          <w:tcPr>
+            <w:tcW w:w="0" w:type="auto"/>
+            <w:tcBorders>
+              <w:top w:val="nil"/>
+              <w:left w:val="nil"/>
+              <w:bottom w:val="nil"/>
+              <w:right w:val="nil"/>
+            </w:tcBorders>
+            <w:shd w:val="clear" w:color="auto" w:fill="FFFFFF"/>
+            <w:tcMar>
+              <w:top w:w="60" w:type="dxa"/>
+              <w:left w:w="120" w:type="dxa"/>
+              <w:bottom w:w="60" w:type="dxa"/>
+              <w:right w:w="300" w:type="dxa"/>
+            </w:tcMar>
+            <w:hideMark/>
+          </w:tcPr>
+          <w:p>
+            <w:pPr>
+              <w:spacing w:after="0" w:line="360" w:lineRule="auto"/>
+              <w:rPr>
+                <w:rFonts w:ascii="Open Sans" w:eastAsia="Times New Roman" w:hAnsi="Open Sans" w:cs="Open Sans"/>
+              </w:rPr>
+            </w:pPr>
+            <w:r>
+              <w:rPr>
+                <w:rFonts w:ascii="Open Sans" w:eastAsia="Times New Roman" w:hAnsi="Open Sans" w:cs="Open Sans"/>
+              </w:rPr>
+              <w:t>Public</w:t>
+            </w:r>
+          </w:p>
+        </w:tc>
+        <w:tc>
+          <w:tcPr>
+            <w:tcW w:w="0" w:type="auto"/>
+            <w:tcBorders>
+              <w:top w:val="nil"/>
+              <w:left w:val="nil"/>
+              <w:bottom w:val="nil"/>
+              <w:right w:val="nil"/>
+            </w:tcBorders>
+            <w:shd w:val="clear" w:color="auto" w:fill="FFFFFF"/>
+            <w:tcMar>
+              <w:top w:w="60" w:type="dxa"/>
+              <w:left w:w="120" w:type="dxa"/>
+              <w:bottom w:w="60" w:type="dxa"/>
+              <w:right w:w="300" w:type="dxa"/>
+            </w:tcMar>
+            <w:hideMark/>
+          </w:tcPr>
+          <w:p>
+            <w:pPr>
+              <w:spacing w:after="0" w:line="360" w:lineRule="auto"/>
+              <w:rPr>
+                <w:rFonts w:ascii="Open Sans" w:eastAsia="Times New Roman" w:hAnsi="Open Sans" w:cs="Open Sans"/>
+              </w:rPr>
+            </w:pPr>
+            <w:r>
+              <w:rPr>
+                <w:rFonts w:ascii="Open Sans" w:eastAsia="Times New Roman" w:hAnsi="Open Sans" w:cs="Open Sans"/>
+              </w:rPr>
+              <w:t>Private</w:t>
+            </w:r>
+          </w:p>
+        </w:tc>
+        <w:tc>
+          <w:tcPr>
+            <w:tcW w:w="0" w:type="auto"/>
+            <w:tcBorders>
+              <w:top w:val="nil"/>
+              <w:left w:val="nil"/>
+              <w:bottom w:val="nil"/>
+              <w:right w:val="nil"/>
+            </w:tcBorders>
+            <w:shd w:val="clear" w:color="auto" w:fill="FFFFFF"/>
+            <w:tcMar>
+              <w:top w:w="60" w:type="dxa"/>
+              <w:left w:w="120" w:type="dxa"/>
+              <w:bottom w:w="60" w:type="dxa"/>
+              <w:right w:w="300" w:type="dxa"/>
+            </w:tcMar>
+            <w:hideMark/>
+          </w:tcPr>
+          <w:p>
+            <w:pPr>
+              <w:spacing w:after="0" w:line="360" w:lineRule="auto"/>
+              <w:rPr>
+                <w:rFonts w:ascii="Open Sans" w:eastAsia="Times New Roman" w:hAnsi="Open Sans" w:cs="Open Sans"/>
+              </w:rPr>
+            </w:pPr>
+            <w:r>
+              <w:rPr>
+                <w:rFonts w:ascii="Open Sans" w:eastAsia="Times New Roman" w:hAnsi="Open Sans" w:cs="Open Sans"/>
+              </w:rPr>
+              <w:t>Protected</w:t>
+            </w:r>
+          </w:p>
+        </w:tc>
+      </w:tr>
+      <w:tr>
+        <w:tc>
+          <w:tcPr>
+            <w:tcW w:w="0" w:type="auto"/>
+            <w:tcBorders>
+              <w:top w:val="nil"/>
+              <w:left w:val="nil"/>
+              <w:bottom w:val="nil"/>
+              <w:right w:val="nil"/>
+            </w:tcBorders>
+            <w:shd w:val="clear" w:color="auto" w:fill="EDF5FF"/>
+            <w:tcMar>
+              <w:top w:w="60" w:type="dxa"/>
+              <w:left w:w="120" w:type="dxa"/>
+              <w:bottom w:w="60" w:type="dxa"/>
+              <w:right w:w="300" w:type="dxa"/>
+            </w:tcMar>
+            <w:hideMark/>
+          </w:tcPr>
+          <w:p>
+            <w:pPr>
+              <w:spacing w:after="0" w:line="360" w:lineRule="auto"/>
+              <w:rPr>
+                <w:rFonts w:ascii="Open Sans" w:eastAsia="Times New Roman" w:hAnsi="Open Sans" w:cs="Open Sans"/>
+              </w:rPr>
+            </w:pPr>
+            <w:r>
+              <w:rPr>
+                <w:rFonts w:ascii="Open Sans" w:eastAsia="Times New Roman" w:hAnsi="Open Sans" w:cs="Open Sans"/>
+              </w:rPr>
+              <w:t>Protected</w:t>
+            </w:r>
+          </w:p>
+        </w:tc>
+        <w:tc>
+          <w:tcPr>
+            <w:tcW w:w="0" w:type="auto"/>
+            <w:tcBorders>
+              <w:top w:val="nil"/>
+              <w:left w:val="nil"/>
+              <w:bottom w:val="nil"/>
+              <w:right w:val="nil"/>
+            </w:tcBorders>
+            <w:shd w:val="clear" w:color="auto" w:fill="EDF5FF"/>
+            <w:tcMar>
+              <w:top w:w="60" w:type="dxa"/>
+              <w:left w:w="120" w:type="dxa"/>
+              <w:bottom w:w="60" w:type="dxa"/>
+              <w:right w:w="300" w:type="dxa"/>
+            </w:tcMar>
+            <w:hideMark/>
+          </w:tcPr>
+          <w:p>
+            <w:pPr>
+              <w:spacing w:after="0" w:line="360" w:lineRule="auto"/>
+              <w:rPr>
+                <w:rFonts w:ascii="Open Sans" w:eastAsia="Times New Roman" w:hAnsi="Open Sans" w:cs="Open Sans"/>
+              </w:rPr>
+            </w:pPr>
+            <w:r>
+              <w:rPr>
+                <w:rFonts w:ascii="Open Sans" w:eastAsia="Times New Roman" w:hAnsi="Open Sans" w:cs="Open Sans"/>
+              </w:rPr>
+              <w:t>Protected</w:t>
+            </w:r>
+          </w:p>
+        </w:tc>
+        <w:tc>
+          <w:tcPr>
+            <w:tcW w:w="0" w:type="auto"/>
+            <w:tcBorders>
+              <w:top w:val="nil"/>
+              <w:left w:val="nil"/>
+              <w:bottom w:val="nil"/>
+              <w:right w:val="nil"/>
+            </w:tcBorders>
+            <w:shd w:val="clear" w:color="auto" w:fill="EDF5FF"/>
+            <w:tcMar>
+              <w:top w:w="60" w:type="dxa"/>
+              <w:left w:w="120" w:type="dxa"/>
+              <w:bottom w:w="60" w:type="dxa"/>
+              <w:right w:w="300" w:type="dxa"/>
+            </w:tcMar>
+            <w:hideMark/>
+          </w:tcPr>
+          <w:p>
+            <w:pPr>
+              <w:spacing w:after="0" w:line="360" w:lineRule="auto"/>
+              <w:rPr>
+                <w:rFonts w:ascii="Open Sans" w:eastAsia="Times New Roman" w:hAnsi="Open Sans" w:cs="Open Sans"/>
+              </w:rPr>
+            </w:pPr>
+            <w:r>
+              <w:rPr>
+                <w:rFonts w:ascii="Open Sans" w:eastAsia="Times New Roman" w:hAnsi="Open Sans" w:cs="Open Sans"/>
+              </w:rPr>
+              <w:t>Private</w:t>
+            </w:r>
+          </w:p>
+        </w:tc>
+        <w:tc>
+          <w:tcPr>
+            <w:tcW w:w="0" w:type="auto"/>
+            <w:tcBorders>
+              <w:top w:val="nil"/>
+              <w:left w:val="nil"/>
+              <w:bottom w:val="nil"/>
+              <w:right w:val="nil"/>
+            </w:tcBorders>
+            <w:shd w:val="clear" w:color="auto" w:fill="EDF5FF"/>
+            <w:tcMar>
+              <w:top w:w="60" w:type="dxa"/>
+              <w:left w:w="120" w:type="dxa"/>
+              <w:bottom w:w="60" w:type="dxa"/>
+              <w:right w:w="300" w:type="dxa"/>
+            </w:tcMar>
+            <w:hideMark/>
+          </w:tcPr>
+          <w:p>
+            <w:pPr>
+              <w:spacing w:after="0" w:line="360" w:lineRule="auto"/>
+              <w:rPr>
+                <w:rFonts w:ascii="Open Sans" w:eastAsia="Times New Roman" w:hAnsi="Open Sans" w:cs="Open Sans"/>
+              </w:rPr>
+            </w:pPr>
+            <w:r>
+              <w:rPr>
+                <w:rFonts w:ascii="Open Sans" w:eastAsia="Times New Roman" w:hAnsi="Open Sans" w:cs="Open Sans"/>
+              </w:rPr>
+              <w:t>Protected</w:t>
+            </w:r>
+          </w:p>
+        </w:tc>
+      </w:tr>
+      <w:tr>
+        <w:tc>
+          <w:tcPr>
+            <w:tcW w:w="0" w:type="auto"/>
+            <w:tcBorders>
+              <w:top w:val="nil"/>
+              <w:left w:val="nil"/>
+              <w:bottom w:val="nil"/>
+              <w:right w:val="nil"/>
+            </w:tcBorders>
+            <w:shd w:val="clear" w:color="auto" w:fill="FFFFFF"/>
+            <w:tcMar>
+              <w:top w:w="60" w:type="dxa"/>
+              <w:left w:w="120" w:type="dxa"/>
+              <w:bottom w:w="60" w:type="dxa"/>
+              <w:right w:w="300" w:type="dxa"/>
+            </w:tcMar>
+            <w:hideMark/>
+          </w:tcPr>
+          <w:p>
+            <w:pPr>
+              <w:spacing w:after="0" w:line="360" w:lineRule="auto"/>
+              <w:rPr>
+                <w:rFonts w:ascii="Open Sans" w:eastAsia="Times New Roman" w:hAnsi="Open Sans" w:cs="Open Sans"/>
+              </w:rPr>
+            </w:pPr>
+            <w:r>
+              <w:rPr>
+                <w:rFonts w:ascii="Open Sans" w:eastAsia="Times New Roman" w:hAnsi="Open Sans" w:cs="Open Sans"/>
+              </w:rPr>
+              <w:t>Private</w:t>
+            </w:r>
+          </w:p>
+        </w:tc>
+        <w:tc>
+          <w:tcPr>
+            <w:tcW w:w="0" w:type="auto"/>
+            <w:tcBorders>
+              <w:top w:val="nil"/>
+              <w:left w:val="nil"/>
+              <w:bottom w:val="nil"/>
+              <w:right w:val="nil"/>
+            </w:tcBorders>
+            <w:shd w:val="clear" w:color="auto" w:fill="FFFFFF"/>
+            <w:tcMar>
+              <w:top w:w="60" w:type="dxa"/>
+              <w:left w:w="120" w:type="dxa"/>
+              <w:bottom w:w="60" w:type="dxa"/>
+              <w:right w:w="300" w:type="dxa"/>
+            </w:tcMar>
+            <w:hideMark/>
+          </w:tcPr>
+          <w:p>
+            <w:pPr>
+              <w:spacing w:after="0" w:line="360" w:lineRule="auto"/>
+              <w:rPr>
+                <w:rFonts w:ascii="Open Sans" w:eastAsia="Times New Roman" w:hAnsi="Open Sans" w:cs="Open Sans"/>
+              </w:rPr>
+            </w:pPr>
+            <w:r>
+              <w:rPr>
+                <w:rFonts w:ascii="Open Sans" w:eastAsia="Times New Roman" w:hAnsi="Open Sans" w:cs="Open Sans"/>
+              </w:rPr>
+              <w:t>Inaccessible</w:t>
+            </w:r>
+          </w:p>
+        </w:tc>
+        <w:tc>
+          <w:tcPr>
+            <w:tcW w:w="0" w:type="auto"/>
+            <w:tcBorders>
+              <w:top w:val="nil"/>
+              <w:left w:val="nil"/>
+              <w:bottom w:val="nil"/>
+              <w:right w:val="nil"/>
+            </w:tcBorders>
+            <w:shd w:val="clear" w:color="auto" w:fill="FFFFFF"/>
+            <w:tcMar>
+              <w:top w:w="60" w:type="dxa"/>
+              <w:left w:w="120" w:type="dxa"/>
+              <w:bottom w:w="60" w:type="dxa"/>
+              <w:right w:w="300" w:type="dxa"/>
+            </w:tcMar>
+            <w:hideMark/>
+          </w:tcPr>
+          <w:p>
+            <w:pPr>
+              <w:spacing w:after="0" w:line="360" w:lineRule="auto"/>
+              <w:rPr>
+                <w:rFonts w:ascii="Open Sans" w:eastAsia="Times New Roman" w:hAnsi="Open Sans" w:cs="Open Sans"/>
+              </w:rPr>
+            </w:pPr>
+            <w:r>
+              <w:rPr>
+                <w:rFonts w:ascii="Open Sans" w:eastAsia="Times New Roman" w:hAnsi="Open Sans" w:cs="Open Sans"/>
+              </w:rPr>
+              <w:t>Inaccessible</w:t>
+            </w:r>
+          </w:p>
+        </w:tc>
+        <w:tc>
+          <w:tcPr>
+            <w:tcW w:w="0" w:type="auto"/>
+            <w:tcBorders>
+              <w:top w:val="nil"/>
+              <w:left w:val="nil"/>
+              <w:bottom w:val="nil"/>
+              <w:right w:val="nil"/>
+            </w:tcBorders>
+            <w:shd w:val="clear" w:color="auto" w:fill="FFFFFF"/>
+            <w:tcMar>
+              <w:top w:w="60" w:type="dxa"/>
+              <w:left w:w="120" w:type="dxa"/>
+              <w:bottom w:w="60" w:type="dxa"/>
+              <w:right w:w="300" w:type="dxa"/>
+            </w:tcMar>
+            <w:hideMark/>
+          </w:tcPr>
+          <w:p>
+            <w:pPr>
+              <w:spacing w:after="0" w:line="360" w:lineRule="auto"/>
+              <w:rPr>
+                <w:rFonts w:ascii="Open Sans" w:eastAsia="Times New Roman" w:hAnsi="Open Sans" w:cs="Open Sans"/>
+              </w:rPr>
+            </w:pPr>
+            <w:r>
+              <w:rPr>
+                <w:rFonts w:ascii="Open Sans" w:eastAsia="Times New Roman" w:hAnsi="Open Sans" w:cs="Open Sans"/>
+              </w:rPr>
+              <w:t>Inaccessible</w:t>
+            </w:r>
+          </w:p>
+        </w:tc>
+      </w:tr>
+    </w:tbl>
+    <w:p>
+      <w:pPr>
+        <w:shd w:val="clear" w:color="auto" w:fill="FFFFFF"/>
+        <w:spacing w:after="240" w:line="360" w:lineRule="auto"/>
+        <w:rPr>
+          <w:rFonts w:ascii="Open Sans" w:eastAsia="Times New Roman" w:hAnsi="Open Sans" w:cs="Open Sans"/>
+          <w:color w:val="2D3140"/>
+        </w:rPr>
+      </w:pPr>
+      <w:r>
+        <w:rPr>
+          <w:rFonts w:ascii="Open Sans" w:eastAsia="Times New Roman" w:hAnsi="Open Sans" w:cs="Open Sans"/>
+          <w:color w:val="2D3140"/>
+        </w:rPr>
+        <w:t>As a final note, although in the examples above, we’ve only shown examples using member variables, these access rules hold true for all members (</w:t>
+      </w:r>
+      <w:proofErr w:type="gramStart"/>
+      <w:r>
+        <w:rPr>
+          <w:rFonts w:ascii="Open Sans" w:eastAsia="Times New Roman" w:hAnsi="Open Sans" w:cs="Open Sans"/>
+          <w:color w:val="2D3140"/>
+        </w:rPr>
+        <w:t>e.g.</w:t>
+      </w:r>
+      <w:proofErr w:type="gramEnd"/>
+      <w:r>
+        <w:rPr>
+          <w:rFonts w:ascii="Open Sans" w:eastAsia="Times New Roman" w:hAnsi="Open Sans" w:cs="Open Sans"/>
+          <w:color w:val="2D3140"/>
+        </w:rPr>
+        <w:t xml:space="preserve"> member functions and types declared inside the class).</w:t>
+      </w:r>
+    </w:p>
+    <w:p>
+      <w:pPr>
+        <w:spacing w:line="360" w:lineRule="auto"/>
+        <w:rPr>
+          <w:rFonts w:ascii="Open Sans" w:hAnsi="Open Sans" w:cs="Open Sans"/>
+        </w:rPr>
+      </w:pPr>
+    </w:p>
+    <w:p>
+      <w:pPr>
+        <w:spacing w:line="360" w:lineRule="auto"/>
+        <w:rPr>
+          <w:rFonts w:ascii="Open Sans" w:hAnsi="Open Sans" w:cs="Open Sans"/>
+        </w:rPr>
+      </w:pPr>
+    </w:p>
+    <w:p>
+      <w:pPr>
+        <w:spacing w:line="360" w:lineRule="auto"/>
+        <w:rPr>
+          <w:rFonts w:ascii="Open Sans" w:hAnsi="Open Sans" w:cs="Open Sans"/>
+        </w:rPr>
+      </w:pPr>
+    </w:p>
+    <w:p>
+      <w:pPr>
+        <w:spacing w:line="360" w:lineRule="auto"/>
+        <w:rPr>
+          <w:rFonts w:ascii="Open Sans" w:hAnsi="Open Sans" w:cs="Open Sans"/>
+          <w:b/>
+          <w:bCs/>
+        </w:rPr>
+      </w:pPr>
+      <w:r>
+        <w:rPr>
+          <w:rStyle w:val="Heading1Char"/>
+        </w:rPr>
+        <w:t>Protected inheritance</w:t>
+      </w:r>
+      <w:r>
+        <w:rPr>
+          <w:rFonts w:ascii="Open Sans" w:hAnsi="Open Sans" w:cs="Open Sans"/>
+        </w:rPr>
+        <w:t xml:space="preserve"> is a type of inheritance in C++ where the derived class inherits the members of the base class with the protected access specifier. This means that the derived class and its derived classes can access the inherited members, </w:t>
+      </w:r>
+      <w:r>
+        <w:rPr>
+          <w:rFonts w:ascii="Open Sans" w:hAnsi="Open Sans" w:cs="Open Sans"/>
+          <w:b/>
+          <w:bCs/>
+        </w:rPr>
+        <w:t>but the members are not accessible outside the class hierarchy.</w:t>
+      </w:r>
+    </w:p>
+    <w:p>
+      <w:pPr>
+        <w:pStyle w:val="Heading1"/>
+      </w:pPr>
+      <w:r>
+        <w:rPr>
+          <w:rFonts w:ascii="Ubuntu Mono" w:eastAsia="Times New Roman" w:hAnsi="Ubuntu Mono" w:cs="Times New Roman"/>
+          <w:noProof/>
+          <w:color w:val="2E95D3"/>
+          <w:sz w:val="21"/>
+          <w:szCs w:val="21"/>
+          <w:bdr w:val="single" w:sz="2" w:space="0" w:color="D9D9E3" w:frame="1"/>
+          <w:shd w:val="clear" w:color="auto" w:fill="000000"/>
+        </w:rPr>
+        <w:drawing>
+          <wp:inline distT="0" distB="0" distL="0" distR="0" wp14:anchorId="1F4D8568" wp14:editId="7C03B753">
+            <wp:extent cx="5562886" cy="3626036"/>
+            <wp:effectExtent l="0" t="0" r="0" b="0"/>
+            <wp:docPr id="6" name="Picture 6"/>
+            <wp:cNvGraphicFramePr>
+              <a:graphicFrameLocks xmlns:a="http://schemas.openxmlformats.org/drawingml/2006/main" noChangeAspect="1"/>
+            </wp:cNvGraphicFramePr>
+            <a:graphic xmlns:a="http://schemas.openxmlformats.org/drawingml/2006/main">
+              <a:graphicData uri="http://schemas.openxmlformats.org/drawingml/2006/picture">
+                <pic:pic xmlns:pic="http://schemas.openxmlformats.org/drawingml/2006/picture">
+                  <pic:nvPicPr>
+                    <pic:cNvPr id="1" name=""/>
+                    <pic:cNvPicPr/>
+                  </pic:nvPicPr>
+                  <pic:blipFill>
+                    <a:blip r:embed="rId13"/>
+                    <a:stretch>
+                      <a:fillRect/>
+                    </a:stretch>
+                  </pic:blipFill>
+                  <pic:spPr>
+                    <a:xfrm>
+                      <a:off x="0" y="0"/>
+                      <a:ext cx="5562886" cy="3626036"/>
+                    </a:xfrm>
+                    <a:prstGeom prst="rect">
+                      <a:avLst/>
+                    </a:prstGeom>
+                  </pic:spPr>
+                </pic:pic>
+              </a:graphicData>
+            </a:graphic>
+          </wp:inline>
+        </w:drawing>
+      </w:r>
+    </w:p>
+    <w:p>
+      <w:pPr>
+        <w:pStyle w:val="Heading1"/>
+      </w:pPr>
+      <w:r>
+        <w:t>Most Used STL Algos:</w:t>
+      </w:r>
+    </w:p>
+    <w:p>
+      <w:pPr>
+        <w:spacing w:line="360" w:lineRule="auto"/>
+        <w:rPr>
+          <w:rFonts w:ascii="Open Sans" w:hAnsi="Open Sans" w:cs="Open Sans"/>
+        </w:rPr>
+      </w:pPr>
+      <w:proofErr w:type="gramStart"/>
+      <w:r>
+        <w:rPr>
+          <w:rFonts w:ascii="Open Sans" w:hAnsi="Open Sans" w:cs="Open Sans"/>
+          <w:b/>
+          <w:bCs/>
+        </w:rPr>
+        <w:t>std::</w:t>
+      </w:r>
+      <w:proofErr w:type="gramEnd"/>
+      <w:r>
+        <w:rPr>
+          <w:rFonts w:ascii="Open Sans" w:hAnsi="Open Sans" w:cs="Open Sans"/>
+          <w:b/>
+          <w:bCs/>
+        </w:rPr>
+        <w:t>sort:</w:t>
+      </w:r>
+      <w:r>
+        <w:rPr>
+          <w:rFonts w:ascii="Open Sans" w:hAnsi="Open Sans" w:cs="Open Sans"/>
+        </w:rPr>
+        <w:t xml:space="preserve"> Sorts elements in a range into ascending order.</w:t>
+      </w:r>
+    </w:p>
+    <w:p>
+      <w:pPr>
+        <w:spacing w:line="360" w:lineRule="auto"/>
+        <w:rPr>
+          <w:rFonts w:ascii="Open Sans" w:hAnsi="Open Sans" w:cs="Open Sans"/>
+        </w:rPr>
+      </w:pPr>
+      <w:proofErr w:type="gramStart"/>
+      <w:r>
+        <w:rPr>
+          <w:rFonts w:ascii="Open Sans" w:hAnsi="Open Sans" w:cs="Open Sans"/>
+          <w:b/>
+          <w:bCs/>
+        </w:rPr>
+        <w:t>std::</w:t>
+      </w:r>
+      <w:proofErr w:type="spellStart"/>
+      <w:proofErr w:type="gramEnd"/>
+      <w:r>
+        <w:rPr>
+          <w:rFonts w:ascii="Open Sans" w:hAnsi="Open Sans" w:cs="Open Sans"/>
+          <w:b/>
+          <w:bCs/>
+        </w:rPr>
+        <w:t>binary_search</w:t>
+      </w:r>
+      <w:proofErr w:type="spellEnd"/>
+      <w:r>
+        <w:rPr>
+          <w:rFonts w:ascii="Open Sans" w:hAnsi="Open Sans" w:cs="Open Sans"/>
+          <w:b/>
+          <w:bCs/>
+        </w:rPr>
+        <w:t>:</w:t>
+      </w:r>
+      <w:r>
+        <w:rPr>
+          <w:rFonts w:ascii="Open Sans" w:hAnsi="Open Sans" w:cs="Open Sans"/>
+        </w:rPr>
+        <w:t xml:space="preserve"> Checks if a value exists in a sorted range.</w:t>
+      </w:r>
+    </w:p>
+    <w:p>
+      <w:pPr>
+        <w:spacing w:line="360" w:lineRule="auto"/>
+        <w:rPr>
+          <w:rFonts w:ascii="Open Sans" w:hAnsi="Open Sans" w:cs="Open Sans"/>
+        </w:rPr>
+      </w:pPr>
+      <w:proofErr w:type="gramStart"/>
+      <w:r>
+        <w:rPr>
+          <w:rFonts w:ascii="Open Sans" w:hAnsi="Open Sans" w:cs="Open Sans"/>
+          <w:b/>
+          <w:bCs/>
+        </w:rPr>
+        <w:t>std::</w:t>
+      </w:r>
+      <w:proofErr w:type="gramEnd"/>
+      <w:r>
+        <w:rPr>
+          <w:rFonts w:ascii="Open Sans" w:hAnsi="Open Sans" w:cs="Open Sans"/>
+          <w:b/>
+          <w:bCs/>
+        </w:rPr>
+        <w:t>find:</w:t>
+      </w:r>
+      <w:r>
+        <w:rPr>
+          <w:rFonts w:ascii="Open Sans" w:hAnsi="Open Sans" w:cs="Open Sans"/>
+        </w:rPr>
+        <w:t xml:space="preserve"> Finds the first occurrence of a value in a range.</w:t>
+      </w:r>
+    </w:p>
+    <w:p>
+      <w:pPr>
+        <w:spacing w:line="360" w:lineRule="auto"/>
+        <w:rPr>
+          <w:rFonts w:ascii="Open Sans" w:hAnsi="Open Sans" w:cs="Open Sans"/>
+        </w:rPr>
+      </w:pPr>
+      <w:proofErr w:type="gramStart"/>
+      <w:r>
+        <w:rPr>
+          <w:rFonts w:ascii="Open Sans" w:hAnsi="Open Sans" w:cs="Open Sans"/>
+          <w:b/>
+          <w:bCs/>
+        </w:rPr>
+        <w:t>std::</w:t>
+      </w:r>
+      <w:proofErr w:type="gramEnd"/>
+      <w:r>
+        <w:rPr>
+          <w:rFonts w:ascii="Open Sans" w:hAnsi="Open Sans" w:cs="Open Sans"/>
+          <w:b/>
+          <w:bCs/>
+        </w:rPr>
+        <w:t>count:</w:t>
+      </w:r>
+      <w:r>
+        <w:rPr>
+          <w:rFonts w:ascii="Open Sans" w:hAnsi="Open Sans" w:cs="Open Sans"/>
+        </w:rPr>
+        <w:t xml:space="preserve"> Counts the occurrences of a value in a range.</w:t>
+      </w:r>
+    </w:p>
+    <w:p>
+      <w:pPr>
+        <w:spacing w:line="360" w:lineRule="auto"/>
+        <w:rPr>
+          <w:rFonts w:ascii="Open Sans" w:hAnsi="Open Sans" w:cs="Open Sans"/>
+        </w:rPr>
+      </w:pPr>
+      <w:proofErr w:type="gramStart"/>
+      <w:r>
+        <w:rPr>
+          <w:rFonts w:ascii="Open Sans" w:hAnsi="Open Sans" w:cs="Open Sans"/>
+          <w:b/>
+          <w:bCs/>
+        </w:rPr>
+        <w:t>std::</w:t>
+      </w:r>
+      <w:proofErr w:type="gramEnd"/>
+      <w:r>
+        <w:rPr>
+          <w:rFonts w:ascii="Open Sans" w:hAnsi="Open Sans" w:cs="Open Sans"/>
+          <w:b/>
+          <w:bCs/>
+        </w:rPr>
+        <w:t>accumulate:</w:t>
+      </w:r>
+      <w:r>
+        <w:rPr>
+          <w:rFonts w:ascii="Open Sans" w:hAnsi="Open Sans" w:cs="Open Sans"/>
+        </w:rPr>
+        <w:t xml:space="preserve"> Computes the sum of a range of values.</w:t>
+      </w:r>
+    </w:p>
+    <w:p>
+      <w:pPr>
+        <w:spacing w:line="360" w:lineRule="auto"/>
+        <w:rPr>
+          <w:rFonts w:ascii="Open Sans" w:hAnsi="Open Sans" w:cs="Open Sans"/>
+        </w:rPr>
+      </w:pPr>
+      <w:proofErr w:type="gramStart"/>
+      <w:r>
+        <w:rPr>
+          <w:rFonts w:ascii="Open Sans" w:hAnsi="Open Sans" w:cs="Open Sans"/>
+          <w:b/>
+          <w:bCs/>
+        </w:rPr>
+        <w:lastRenderedPageBreak/>
+        <w:t>std::</w:t>
+      </w:r>
+      <w:proofErr w:type="spellStart"/>
+      <w:proofErr w:type="gramEnd"/>
+      <w:r>
+        <w:rPr>
+          <w:rFonts w:ascii="Open Sans" w:hAnsi="Open Sans" w:cs="Open Sans"/>
+          <w:b/>
+          <w:bCs/>
+        </w:rPr>
+        <w:t>max_element</w:t>
+      </w:r>
+      <w:proofErr w:type="spellEnd"/>
+      <w:r>
+        <w:rPr>
+          <w:rFonts w:ascii="Open Sans" w:hAnsi="Open Sans" w:cs="Open Sans"/>
+          <w:b/>
+          <w:bCs/>
+        </w:rPr>
+        <w:t>:</w:t>
+      </w:r>
+      <w:r>
+        <w:rPr>
+          <w:rFonts w:ascii="Open Sans" w:hAnsi="Open Sans" w:cs="Open Sans"/>
+        </w:rPr>
+        <w:t xml:space="preserve"> Finds the maximum element in a range.</w:t>
+      </w:r>
+    </w:p>
+    <w:p>
+      <w:pPr>
+        <w:spacing w:line="360" w:lineRule="auto"/>
+        <w:rPr>
+          <w:rFonts w:ascii="Open Sans" w:hAnsi="Open Sans" w:cs="Open Sans"/>
+        </w:rPr>
+      </w:pPr>
+      <w:proofErr w:type="gramStart"/>
+      <w:r>
+        <w:rPr>
+          <w:rFonts w:ascii="Open Sans" w:hAnsi="Open Sans" w:cs="Open Sans"/>
+          <w:b/>
+          <w:bCs/>
+        </w:rPr>
+        <w:t>std::</w:t>
+      </w:r>
+      <w:proofErr w:type="spellStart"/>
+      <w:proofErr w:type="gramEnd"/>
+      <w:r>
+        <w:rPr>
+          <w:rFonts w:ascii="Open Sans" w:hAnsi="Open Sans" w:cs="Open Sans"/>
+          <w:b/>
+          <w:bCs/>
+        </w:rPr>
+        <w:t>min_element</w:t>
+      </w:r>
+      <w:proofErr w:type="spellEnd"/>
+      <w:r>
+        <w:rPr>
+          <w:rFonts w:ascii="Open Sans" w:hAnsi="Open Sans" w:cs="Open Sans"/>
+          <w:b/>
+          <w:bCs/>
+        </w:rPr>
+        <w:t>:</w:t>
+      </w:r>
+      <w:r>
+        <w:rPr>
+          <w:rFonts w:ascii="Open Sans" w:hAnsi="Open Sans" w:cs="Open Sans"/>
+        </w:rPr>
+        <w:t xml:space="preserve"> Finds the minimum element in a range.</w:t>
+      </w:r>
+    </w:p>
+    <w:p>
+      <w:pPr>
+        <w:spacing w:line="360" w:lineRule="auto"/>
+        <w:rPr>
+          <w:rFonts w:ascii="Open Sans" w:hAnsi="Open Sans" w:cs="Open Sans"/>
+        </w:rPr>
+      </w:pPr>
+      <w:proofErr w:type="gramStart"/>
+      <w:r>
+        <w:rPr>
+          <w:rFonts w:ascii="Open Sans" w:hAnsi="Open Sans" w:cs="Open Sans"/>
+          <w:b/>
+          <w:bCs/>
+        </w:rPr>
+        <w:t>std::</w:t>
+      </w:r>
+      <w:proofErr w:type="gramEnd"/>
+      <w:r>
+        <w:rPr>
+          <w:rFonts w:ascii="Open Sans" w:hAnsi="Open Sans" w:cs="Open Sans"/>
+          <w:b/>
+          <w:bCs/>
+        </w:rPr>
+        <w:t>reverse:</w:t>
+      </w:r>
+      <w:r>
+        <w:rPr>
+          <w:rFonts w:ascii="Open Sans" w:hAnsi="Open Sans" w:cs="Open Sans"/>
+        </w:rPr>
+        <w:t xml:space="preserve"> Reverses the order of elements in a range.</w:t>
+      </w:r>
+    </w:p>
+    <w:p>
+      <w:pPr>
+        <w:spacing w:line="360" w:lineRule="auto"/>
+        <w:rPr>
+          <w:rFonts w:ascii="Open Sans" w:hAnsi="Open Sans" w:cs="Open Sans"/>
+        </w:rPr>
+      </w:pPr>
+      <w:proofErr w:type="gramStart"/>
+      <w:r>
+        <w:rPr>
+          <w:rFonts w:ascii="Open Sans" w:hAnsi="Open Sans" w:cs="Open Sans"/>
+          <w:b/>
+          <w:bCs/>
+        </w:rPr>
+        <w:t>std::</w:t>
+      </w:r>
+      <w:proofErr w:type="gramEnd"/>
+      <w:r>
+        <w:rPr>
+          <w:rFonts w:ascii="Open Sans" w:hAnsi="Open Sans" w:cs="Open Sans"/>
+          <w:b/>
+          <w:bCs/>
+        </w:rPr>
+        <w:t>transform:</w:t>
+      </w:r>
+      <w:r>
+        <w:rPr>
+          <w:rFonts w:ascii="Open Sans" w:hAnsi="Open Sans" w:cs="Open Sans"/>
+        </w:rPr>
+        <w:t xml:space="preserve"> Applies a function to each element in a range and stores the result.</w:t>
+      </w:r>
+    </w:p>
+    <w:p>
+      <w:pPr>
+        <w:spacing w:line="360" w:lineRule="auto"/>
+        <w:rPr>
+          <w:rFonts w:ascii="Open Sans" w:hAnsi="Open Sans" w:cs="Open Sans"/>
+        </w:rPr>
+      </w:pPr>
+      <w:proofErr w:type="gramStart"/>
+      <w:r>
+        <w:rPr>
+          <w:rFonts w:ascii="Open Sans" w:hAnsi="Open Sans" w:cs="Open Sans"/>
+          <w:b/>
+          <w:bCs/>
+        </w:rPr>
+        <w:t>std::</w:t>
+      </w:r>
+      <w:proofErr w:type="gramEnd"/>
+      <w:r>
+        <w:rPr>
+          <w:rFonts w:ascii="Open Sans" w:hAnsi="Open Sans" w:cs="Open Sans"/>
+          <w:b/>
+          <w:bCs/>
+        </w:rPr>
+        <w:t>copy:</w:t>
+      </w:r>
+      <w:r>
+        <w:rPr>
+          <w:rFonts w:ascii="Open Sans" w:hAnsi="Open Sans" w:cs="Open Sans"/>
+        </w:rPr>
+        <w:t xml:space="preserve"> Copies elements from a source range to a destination range.</w:t>
+      </w:r>
+    </w:p>
+    <w:p>
+      <w:pPr>
+        <w:spacing w:line="360" w:lineRule="auto"/>
+        <w:rPr>
+          <w:rFonts w:ascii="Open Sans" w:hAnsi="Open Sans" w:cs="Open Sans"/>
+        </w:rPr>
+      </w:pPr>
+      <w:proofErr w:type="gramStart"/>
+      <w:r>
+        <w:rPr>
+          <w:rFonts w:ascii="Open Sans" w:hAnsi="Open Sans" w:cs="Open Sans"/>
+          <w:b/>
+          <w:bCs/>
+        </w:rPr>
+        <w:t>std::</w:t>
+      </w:r>
+      <w:proofErr w:type="gramEnd"/>
+      <w:r>
+        <w:rPr>
+          <w:rFonts w:ascii="Open Sans" w:hAnsi="Open Sans" w:cs="Open Sans"/>
+          <w:b/>
+          <w:bCs/>
+        </w:rPr>
+        <w:t>remove:</w:t>
+      </w:r>
+      <w:r>
+        <w:rPr>
+          <w:rFonts w:ascii="Open Sans" w:hAnsi="Open Sans" w:cs="Open Sans"/>
+        </w:rPr>
+        <w:t xml:space="preserve"> Removes elements satisfying a given value from a range.</w:t>
+      </w:r>
+    </w:p>
+    <w:p>
+      <w:pPr>
+        <w:spacing w:line="360" w:lineRule="auto"/>
+        <w:rPr>
+          <w:rFonts w:ascii="Open Sans" w:hAnsi="Open Sans" w:cs="Open Sans"/>
+        </w:rPr>
+      </w:pPr>
+      <w:proofErr w:type="gramStart"/>
+      <w:r>
+        <w:rPr>
+          <w:rFonts w:ascii="Open Sans" w:hAnsi="Open Sans" w:cs="Open Sans"/>
+          <w:b/>
+          <w:bCs/>
+        </w:rPr>
+        <w:t>std::</w:t>
+      </w:r>
+      <w:proofErr w:type="gramEnd"/>
+      <w:r>
+        <w:rPr>
+          <w:rFonts w:ascii="Open Sans" w:hAnsi="Open Sans" w:cs="Open Sans"/>
+          <w:b/>
+          <w:bCs/>
+        </w:rPr>
+        <w:t>unique:</w:t>
+      </w:r>
+      <w:r>
+        <w:rPr>
+          <w:rFonts w:ascii="Open Sans" w:hAnsi="Open Sans" w:cs="Open Sans"/>
+        </w:rPr>
+        <w:t xml:space="preserve"> Removes consecutive duplicate elements from a range.</w:t>
+      </w:r>
+    </w:p>
+    <w:p>
+      <w:pPr>
+        <w:spacing w:line="360" w:lineRule="auto"/>
+        <w:rPr>
+          <w:rFonts w:ascii="Open Sans" w:hAnsi="Open Sans" w:cs="Open Sans"/>
+        </w:rPr>
+      </w:pPr>
+      <w:proofErr w:type="gramStart"/>
+      <w:r>
+        <w:rPr>
+          <w:rFonts w:ascii="Open Sans" w:hAnsi="Open Sans" w:cs="Open Sans"/>
+          <w:b/>
+          <w:bCs/>
+        </w:rPr>
+        <w:t>std::</w:t>
+      </w:r>
+      <w:proofErr w:type="gramEnd"/>
+      <w:r>
+        <w:rPr>
+          <w:rFonts w:ascii="Open Sans" w:hAnsi="Open Sans" w:cs="Open Sans"/>
+          <w:b/>
+          <w:bCs/>
+        </w:rPr>
+        <w:t>partition:</w:t>
+      </w:r>
+      <w:r>
+        <w:rPr>
+          <w:rFonts w:ascii="Open Sans" w:hAnsi="Open Sans" w:cs="Open Sans"/>
+        </w:rPr>
+        <w:t xml:space="preserve"> Partitions a range into elements that satisfy a given condition.</w:t>
+      </w:r>
+    </w:p>
+    <w:p>
+      <w:pPr>
+        <w:spacing w:line="360" w:lineRule="auto"/>
+        <w:rPr>
+          <w:rFonts w:ascii="Open Sans" w:hAnsi="Open Sans" w:cs="Open Sans"/>
+        </w:rPr>
+      </w:pPr>
+      <w:proofErr w:type="gramStart"/>
+      <w:r>
+        <w:rPr>
+          <w:rFonts w:ascii="Open Sans" w:hAnsi="Open Sans" w:cs="Open Sans"/>
+          <w:b/>
+          <w:bCs/>
+        </w:rPr>
+        <w:t>std::</w:t>
+      </w:r>
+      <w:proofErr w:type="gramEnd"/>
+      <w:r>
+        <w:rPr>
+          <w:rFonts w:ascii="Open Sans" w:hAnsi="Open Sans" w:cs="Open Sans"/>
+          <w:b/>
+          <w:bCs/>
+        </w:rPr>
+        <w:t>merge:</w:t>
+      </w:r>
+      <w:r>
+        <w:rPr>
+          <w:rFonts w:ascii="Open Sans" w:hAnsi="Open Sans" w:cs="Open Sans"/>
+        </w:rPr>
+        <w:t xml:space="preserve"> Merges two sorted ranges into a single sorted range.</w:t>
+      </w:r>
+    </w:p>
+    <w:p>
+      <w:pPr>
+        <w:spacing w:line="360" w:lineRule="auto"/>
+        <w:rPr>
+          <w:rFonts w:ascii="Open Sans" w:hAnsi="Open Sans" w:cs="Open Sans"/>
+        </w:rPr>
+      </w:pPr>
+      <w:proofErr w:type="gramStart"/>
+      <w:r>
+        <w:rPr>
+          <w:rFonts w:ascii="Open Sans" w:hAnsi="Open Sans" w:cs="Open Sans"/>
+          <w:b/>
+          <w:bCs/>
+        </w:rPr>
+        <w:t>std::</w:t>
+      </w:r>
+      <w:proofErr w:type="spellStart"/>
+      <w:proofErr w:type="gramEnd"/>
+      <w:r>
+        <w:rPr>
+          <w:rFonts w:ascii="Open Sans" w:hAnsi="Open Sans" w:cs="Open Sans"/>
+          <w:b/>
+          <w:bCs/>
+        </w:rPr>
+        <w:t>find_if</w:t>
+      </w:r>
+      <w:proofErr w:type="spellEnd"/>
+      <w:r>
+        <w:rPr>
+          <w:rFonts w:ascii="Open Sans" w:hAnsi="Open Sans" w:cs="Open Sans"/>
+          <w:b/>
+          <w:bCs/>
+        </w:rPr>
+        <w:t>:</w:t>
+      </w:r>
+      <w:r>
+        <w:rPr>
+          <w:rFonts w:ascii="Open Sans" w:hAnsi="Open Sans" w:cs="Open Sans"/>
+        </w:rPr>
+        <w:t xml:space="preserve"> Finds the first element in a range that satisfies a given condition.</w:t>
+      </w:r>
+    </w:p>
+    <w:p>
+      <w:pPr>
+        <w:spacing w:line="360" w:lineRule="auto"/>
+        <w:rPr>
+          <w:rFonts w:ascii="Open Sans" w:hAnsi="Open Sans" w:cs="Open Sans"/>
+        </w:rPr>
+      </w:pPr>
+      <w:proofErr w:type="gramStart"/>
+      <w:r>
+        <w:rPr>
+          <w:rFonts w:ascii="Open Sans" w:hAnsi="Open Sans" w:cs="Open Sans"/>
+          <w:b/>
+          <w:bCs/>
+        </w:rPr>
+        <w:t>std::</w:t>
+      </w:r>
+      <w:proofErr w:type="gramEnd"/>
+      <w:r>
+        <w:rPr>
+          <w:rFonts w:ascii="Open Sans" w:hAnsi="Open Sans" w:cs="Open Sans"/>
+          <w:b/>
+          <w:bCs/>
+        </w:rPr>
+        <w:t>replace:</w:t>
+      </w:r>
+      <w:r>
+        <w:rPr>
+          <w:rFonts w:ascii="Open Sans" w:hAnsi="Open Sans" w:cs="Open Sans"/>
+        </w:rPr>
+        <w:t xml:space="preserve"> Replaces all occurrences of a value in a range with another value.</w:t>
+      </w:r>
+    </w:p>
+    <w:p>
+      <w:pPr>
+        <w:spacing w:line="360" w:lineRule="auto"/>
+        <w:rPr>
+          <w:rFonts w:ascii="Open Sans" w:hAnsi="Open Sans" w:cs="Open Sans"/>
+        </w:rPr>
+      </w:pPr>
+      <w:proofErr w:type="gramStart"/>
+      <w:r>
+        <w:rPr>
+          <w:rFonts w:ascii="Open Sans" w:hAnsi="Open Sans" w:cs="Open Sans"/>
+          <w:b/>
+          <w:bCs/>
+        </w:rPr>
+        <w:t>std::</w:t>
+      </w:r>
+      <w:proofErr w:type="gramEnd"/>
+      <w:r>
+        <w:rPr>
+          <w:rFonts w:ascii="Open Sans" w:hAnsi="Open Sans" w:cs="Open Sans"/>
+          <w:b/>
+          <w:bCs/>
+        </w:rPr>
+        <w:t>swap:</w:t>
+      </w:r>
+      <w:r>
+        <w:rPr>
+          <w:rFonts w:ascii="Open Sans" w:hAnsi="Open Sans" w:cs="Open Sans"/>
+        </w:rPr>
+        <w:t xml:space="preserve"> Swaps the values of two objects.</w:t>
+      </w:r>
+    </w:p>
+    <w:p>
+      <w:pPr>
+        <w:spacing w:line="360" w:lineRule="auto"/>
+        <w:rPr>
+          <w:rFonts w:ascii="Open Sans" w:hAnsi="Open Sans" w:cs="Open Sans"/>
+        </w:rPr>
+      </w:pPr>
+    </w:p>
+    <w:p>
+      <w:pPr>
+        <w:spacing w:line="360" w:lineRule="auto"/>
+        <w:rPr>
+          <w:rFonts w:ascii="Open Sans" w:hAnsi="Open Sans" w:cs="Open Sans"/>
+        </w:rPr>
+      </w:pPr>
+    </w:p>
+    <w:p>
+      <w:pPr>
+        <w:spacing w:line="360" w:lineRule="auto"/>
+        <w:rPr>
+          <w:rFonts w:ascii="Open Sans" w:hAnsi="Open Sans" w:cs="Open Sans"/>
+        </w:rPr>
+      </w:pPr>
+      <w:proofErr w:type="gramStart"/>
+      <w:r>
+        <w:rPr>
+          <w:rStyle w:val="Heading1Char"/>
+        </w:rPr>
+        <w:t>std::</w:t>
+      </w:r>
+      <w:proofErr w:type="gramEnd"/>
+      <w:r>
+        <w:rPr>
+          <w:rStyle w:val="Heading1Char"/>
+        </w:rPr>
+        <w:t>find and vector::find</w:t>
+      </w:r>
+      <w:r>
+        <w:rPr>
+          <w:rFonts w:ascii="Open Sans" w:hAnsi="Open Sans" w:cs="Open Sans"/>
+        </w:rPr>
+        <w:t xml:space="preserve"> are two different functions that serve similar purposes but have different implementations and usage.</w:t>
+      </w:r>
+    </w:p>
+    <w:p>
+      <w:pPr>
+        <w:spacing w:line="360" w:lineRule="auto"/>
+        <w:rPr>
+          <w:rFonts w:ascii="Open Sans" w:hAnsi="Open Sans" w:cs="Open Sans"/>
+        </w:rPr>
+      </w:pPr>
+      <w:r>
+        <w:rPr>
+          <w:rFonts w:ascii="Open Sans" w:hAnsi="Open Sans" w:cs="Open Sans"/>
+        </w:rPr>
+        <w:t xml:space="preserve">The </w:t>
+      </w:r>
+      <w:proofErr w:type="gramStart"/>
+      <w:r>
+        <w:rPr>
+          <w:rFonts w:ascii="Open Sans" w:hAnsi="Open Sans" w:cs="Open Sans"/>
+          <w:b/>
+          <w:bCs/>
+        </w:rPr>
+        <w:t>vector::</w:t>
+      </w:r>
+      <w:proofErr w:type="gramEnd"/>
+      <w:r>
+        <w:rPr>
+          <w:rFonts w:ascii="Open Sans" w:hAnsi="Open Sans" w:cs="Open Sans"/>
+          <w:b/>
+          <w:bCs/>
+        </w:rPr>
+        <w:t>find</w:t>
+      </w:r>
+      <w:r>
+        <w:rPr>
+          <w:rFonts w:ascii="Open Sans" w:hAnsi="Open Sans" w:cs="Open Sans"/>
+        </w:rPr>
+        <w:t xml:space="preserve"> function internally uses the </w:t>
+      </w:r>
+      <w:r>
+        <w:rPr>
+          <w:rFonts w:ascii="Open Sans" w:hAnsi="Open Sans" w:cs="Open Sans"/>
+          <w:b/>
+          <w:bCs/>
+        </w:rPr>
+        <w:t>std::find</w:t>
+      </w:r>
+      <w:r>
+        <w:rPr>
+          <w:rFonts w:ascii="Open Sans" w:hAnsi="Open Sans" w:cs="Open Sans"/>
+        </w:rPr>
+        <w:t xml:space="preserve"> algorithm to perform the search.</w:t>
       </w:r>
     </w:p>
     <w:sectPr>

</xml_diff>